<commit_message>
subindo lista de requisitos
</commit_message>
<xml_diff>
--- a/Documentação/Documentação_01 sp2 .docx
+++ b/Documentação/Documentação_01 sp2 .docx
@@ -31,8 +31,6 @@
       </w:r>
       <w:r>
         <w:br/>
-      </w:r>
-      <w:r>
         <w:t>T</w:t>
       </w:r>
       <w:r>
@@ -47,6 +45,7 @@
       <w:r>
         <w:br/>
       </w:r>
+      <w:proofErr w:type="spellStart"/>
       <w:r>
         <w:rPr>
           <w:rFonts w:ascii="Times New Roman" w:hAnsi="Times New Roman" w:cs="Times New Roman"/>
@@ -74,6 +73,7 @@
         </w:rPr>
         <w:t>Tech</w:t>
       </w:r>
+      <w:proofErr w:type="spellEnd"/>
     </w:p>
     <w:p>
       <w:pPr>
@@ -132,100 +132,85 @@
         <w:br/>
       </w:r>
       <w:r>
-        <w:rPr/>
         <w:t>Integrantes:</w:t>
       </w:r>
       <w:r>
         <w:br/>
       </w:r>
       <w:r>
-        <w:rPr/>
         <w:t>Silvio Cesar Pintor Tavares</w:t>
       </w:r>
       <w:r>
         <w:br/>
       </w:r>
       <w:r>
-        <w:rPr/>
         <w:t>Giovanna</w:t>
       </w:r>
       <w:r>
-        <w:rPr/>
         <w:t xml:space="preserve"> </w:t>
       </w:r>
-      <w:r>
-        <w:rPr/>
+      <w:proofErr w:type="spellStart"/>
+      <w:r>
         <w:t>Benichel</w:t>
       </w:r>
+      <w:proofErr w:type="spellEnd"/>
       <w:r>
         <w:br/>
       </w:r>
       <w:r>
-        <w:rPr/>
         <w:t>Bianca</w:t>
       </w:r>
       <w:r>
-        <w:rPr/>
         <w:t xml:space="preserve"> </w:t>
       </w:r>
-      <w:r>
-        <w:rPr/>
+      <w:proofErr w:type="spellStart"/>
+      <w:r>
         <w:t>Tsuchiya</w:t>
       </w:r>
+      <w:proofErr w:type="spellEnd"/>
       <w:r>
         <w:br/>
       </w:r>
       <w:r>
-        <w:rPr/>
         <w:t>João</w:t>
       </w:r>
       <w:r>
-        <w:rPr/>
         <w:t xml:space="preserve"> </w:t>
       </w:r>
       <w:r>
-        <w:rPr/>
         <w:t>Victor</w:t>
       </w:r>
       <w:r>
         <w:br/>
       </w:r>
       <w:r>
-        <w:rPr/>
         <w:t>Juliana</w:t>
       </w:r>
       <w:r>
-        <w:rPr/>
         <w:t xml:space="preserve"> Godoy</w:t>
       </w:r>
       <w:r>
         <w:br/>
       </w:r>
       <w:r>
-        <w:rPr/>
         <w:t>Enzo</w:t>
       </w:r>
       <w:r>
-        <w:rPr/>
         <w:t xml:space="preserve"> Guimarãe</w:t>
       </w:r>
       <w:r>
-        <w:rPr/>
         <w:t>s</w:t>
       </w:r>
     </w:p>
     <w:p>
       <w:pPr>
-        <w:pStyle w:val="Normal"/>
-        <w:rPr>
-          <w:rFonts w:ascii="Simplon Mono" w:hAnsi="Simplon Mono" w:eastAsia="Calibri" w:cs=""/>
-          <w:color w:val="595959" w:themeColor="text1" w:themeTint="A6" w:themeShade="FF"/>
+        <w:rPr>
+          <w:rFonts w:eastAsia="Calibri"/>
         </w:rPr>
       </w:pPr>
     </w:p>
     <w:p>
       <w:pPr>
-        <w:pStyle w:val="Normal"/>
         <w:rPr>
           <w:sz w:val="24"/>
           <w:szCs w:val="24"/>
@@ -235,6 +220,7 @@
         <w:rPr>
           <w:rStyle w:val="Ttulo1Char"/>
         </w:rPr>
+        <w:lastRenderedPageBreak/>
         <w:t>Contexto do Negócio</w:t>
       </w:r>
       <w:r>
@@ -256,7 +242,32 @@
       </w:r>
       <w:r>
         <w:rPr>
-          <w:rFonts w:ascii="Simplon Mono" w:hAnsi="Simplon Mono" w:eastAsia="Simplon Mono" w:cs="Simplon Mono"/>
+          <w:rFonts w:eastAsia="Simplon Mono" w:cs="Simplon Mono"/>
+          <w:sz w:val="24"/>
+          <w:szCs w:val="24"/>
+        </w:rPr>
+        <w:t xml:space="preserve"> que </w:t>
+      </w:r>
+      <w:r>
+        <w:rPr>
+          <w:rFonts w:eastAsia="Simplon Mono" w:cs="Simplon Mono"/>
+          <w:sz w:val="24"/>
+          <w:szCs w:val="24"/>
+        </w:rPr>
+        <w:t xml:space="preserve">é </w:t>
+      </w:r>
+      <w:r>
+        <w:rPr>
+          <w:rFonts w:eastAsia="Simplon Mono" w:cs="Simplon Mono"/>
+          <w:color w:val="4D5156"/>
+          <w:sz w:val="24"/>
+          <w:szCs w:val="24"/>
+        </w:rPr>
+        <w:t>um indicador de Recursos Humanos usado para medir a soma de ausências dos colaboradores durante o expediente de trabalho.</w:t>
+      </w:r>
+      <w:r>
+        <w:rPr>
+          <w:rFonts w:eastAsia="Simplon Mono" w:cs="Simplon Mono"/>
           <w:sz w:val="24"/>
           <w:szCs w:val="24"/>
         </w:rPr>
@@ -264,73 +275,10 @@
       </w:r>
       <w:r>
         <w:rPr>
-          <w:rFonts w:ascii="Simplon Mono" w:hAnsi="Simplon Mono" w:eastAsia="Simplon Mono" w:cs="Simplon Mono"/>
-          <w:sz w:val="24"/>
-          <w:szCs w:val="24"/>
-        </w:rPr>
-        <w:t>que</w:t>
-      </w:r>
-      <w:r>
-        <w:rPr>
-          <w:rFonts w:ascii="Simplon Mono" w:hAnsi="Simplon Mono" w:eastAsia="Simplon Mono" w:cs="Simplon Mono"/>
-          <w:sz w:val="24"/>
-          <w:szCs w:val="24"/>
-        </w:rPr>
-        <w:t xml:space="preserve"> </w:t>
-      </w:r>
-      <w:r>
-        <w:rPr>
-          <w:rFonts w:ascii="Simplon Mono" w:hAnsi="Simplon Mono" w:eastAsia="Simplon Mono" w:cs="Simplon Mono"/>
-          <w:sz w:val="24"/>
-          <w:szCs w:val="24"/>
-        </w:rPr>
-        <w:t xml:space="preserve">é </w:t>
-      </w:r>
-      <w:r>
-        <w:rPr>
-          <w:rFonts w:ascii="Simplon Mono" w:hAnsi="Simplon Mono" w:eastAsia="Simplon Mono" w:cs="Simplon Mono"/>
-          <w:b w:val="0"/>
-          <w:bCs w:val="0"/>
-          <w:i w:val="0"/>
-          <w:iCs w:val="0"/>
-          <w:caps w:val="0"/>
-          <w:smallCaps w:val="0"/>
-          <w:noProof w:val="0"/>
-          <w:color w:val="4D5156"/>
-          <w:sz w:val="24"/>
-          <w:szCs w:val="24"/>
-          <w:lang w:val="pt-BR"/>
-        </w:rPr>
-        <w:t>um indicador de Recursos Humanos usado para medir a soma de ausências dos colaboradores durante o expediente de trabalho.</w:t>
-      </w:r>
-      <w:r>
-        <w:rPr>
-          <w:rFonts w:ascii="Simplon Mono" w:hAnsi="Simplon Mono" w:eastAsia="Simplon Mono" w:cs="Simplon Mono"/>
-          <w:sz w:val="24"/>
-          <w:szCs w:val="24"/>
-        </w:rPr>
-        <w:t xml:space="preserve"> </w:t>
-      </w:r>
-      <w:r>
-        <w:rPr>
-          <w:sz w:val="24"/>
-          <w:szCs w:val="24"/>
-        </w:rPr>
-        <w:t>é</w:t>
-      </w:r>
-      <w:r>
-        <w:rPr>
-          <w:sz w:val="24"/>
-          <w:szCs w:val="24"/>
-        </w:rPr>
-        <w:t xml:space="preserve"> algo que tende a se propagar dentro das empresas</w:t>
-      </w:r>
-      <w:r>
-        <w:rPr>
-          <w:sz w:val="24"/>
-          <w:szCs w:val="24"/>
-        </w:rPr>
-        <w:t xml:space="preserve">. Condições de trabalho que geram problemas persistentes de saúde tendem a afetar um número cada vez maior de trabalhadores, por isso taxas de absenteísmo em crescimento motivadas por questões de saúde são um aspecto crucial na definição de políticas e normas de segurança ou em sua atualização e modificação. </w:t>
+          <w:sz w:val="24"/>
+          <w:szCs w:val="24"/>
+        </w:rPr>
+        <w:t xml:space="preserve">é algo que tende a se propagar dentro das empresas. Condições de trabalho que geram problemas persistentes de saúde tendem a afetar um número cada vez maior de trabalhadores, por isso taxas de absenteísmo em crescimento motivadas por questões de saúde são um aspecto crucial na definição de políticas e normas de segurança ou em sua atualização e modificação. </w:t>
       </w:r>
     </w:p>
     <w:p>
@@ -418,105 +366,7 @@
           <w:sz w:val="24"/>
           <w:szCs w:val="24"/>
         </w:rPr>
-        <w:t xml:space="preserve"> </w:t>
-      </w:r>
-      <w:r>
-        <w:rPr>
-          <w:sz w:val="24"/>
-          <w:szCs w:val="24"/>
-        </w:rPr>
-        <w:t>O excesso de luz no ambiente, causa extrema irritação nos olhos e fortes</w:t>
-      </w:r>
-      <w:r>
-        <w:rPr>
-          <w:sz w:val="24"/>
-          <w:szCs w:val="24"/>
-        </w:rPr>
-        <w:t xml:space="preserve"> </w:t>
-      </w:r>
-      <w:r>
-        <w:rPr>
-          <w:sz w:val="24"/>
-          <w:szCs w:val="24"/>
-        </w:rPr>
-        <w:t>dores de cabeça em todos, e com isso, os trabalhadores constantemente</w:t>
-      </w:r>
-      <w:r>
-        <w:rPr>
-          <w:sz w:val="24"/>
-          <w:szCs w:val="24"/>
-        </w:rPr>
-        <w:t xml:space="preserve"> </w:t>
-      </w:r>
-      <w:r>
-        <w:rPr>
-          <w:sz w:val="24"/>
-          <w:szCs w:val="24"/>
-        </w:rPr>
-        <w:t>faz</w:t>
-      </w:r>
-      <w:r>
-        <w:rPr>
-          <w:sz w:val="24"/>
-          <w:szCs w:val="24"/>
-        </w:rPr>
-        <w:t>em</w:t>
-      </w:r>
-      <w:r>
-        <w:rPr>
-          <w:sz w:val="24"/>
-          <w:szCs w:val="24"/>
-        </w:rPr>
-        <w:t xml:space="preserve"> pausas “indevidas” para descansar a vista</w:t>
-      </w:r>
-      <w:r>
-        <w:rPr>
-          <w:sz w:val="24"/>
-          <w:szCs w:val="24"/>
-        </w:rPr>
-        <w:t xml:space="preserve"> e</w:t>
-      </w:r>
-      <w:r>
-        <w:rPr>
-          <w:sz w:val="24"/>
-          <w:szCs w:val="24"/>
-        </w:rPr>
-        <w:t xml:space="preserve"> dispersar-se um pouco</w:t>
-      </w:r>
-      <w:r>
-        <w:rPr>
-          <w:sz w:val="24"/>
-          <w:szCs w:val="24"/>
-        </w:rPr>
-        <w:t xml:space="preserve"> </w:t>
-      </w:r>
-      <w:r>
-        <w:rPr>
-          <w:sz w:val="24"/>
-          <w:szCs w:val="24"/>
-        </w:rPr>
-        <w:t>de tanta luz. Literalmente, faz</w:t>
-      </w:r>
-      <w:r>
-        <w:rPr>
-          <w:sz w:val="24"/>
-          <w:szCs w:val="24"/>
-        </w:rPr>
-        <w:t>em</w:t>
-      </w:r>
-      <w:r>
-        <w:rPr>
-          <w:sz w:val="24"/>
-          <w:szCs w:val="24"/>
-        </w:rPr>
-        <w:t xml:space="preserve"> de tudo para fugir daquele ambiente </w:t>
-      </w:r>
-      <w:r>
-        <w:rPr>
-          <w:sz w:val="24"/>
-          <w:szCs w:val="24"/>
-        </w:rPr>
-        <w:t>e de acordo com pesquisa r</w:t>
+        <w:t xml:space="preserve"> O excesso de luz no ambiente, causa extrema irritação nos olhos e fortes dores de cabeça em todos, e com isso, os trabalhadores constantemente fazem pausas “indevidas” para descansar a vista e dispersar-se um pouco de tanta luz. Literalmente, fazem de tudo para fugir daquele ambiente e de acordo com pesquisa r</w:t>
       </w:r>
       <w:r>
         <w:rPr>
@@ -533,381 +383,204 @@
         <w:t>que em cada 10 funcionários 7 sofrem com fadiga visual devido a iluminação inadequada do ambiente.</w:t>
       </w:r>
     </w:p>
+    <w:p/>
     <w:p>
       <w:pPr>
-        <w:pStyle w:val="Normal"/>
-      </w:pPr>
-    </w:p>
-    <w:p>
-      <w:pPr>
-        <w:pStyle w:val="Normal"/>
-        <w:rPr>
-          <w:rFonts w:ascii="Roboto" w:hAnsi="Roboto" w:eastAsia="Roboto" w:cs="Roboto"/>
-          <w:b w:val="0"/>
-          <w:bCs w:val="0"/>
-          <w:i w:val="0"/>
-          <w:iCs w:val="0"/>
-          <w:caps w:val="0"/>
-          <w:smallCaps w:val="0"/>
-          <w:noProof w:val="0"/>
-          <w:color w:val="444444" w:themeColor="text1" w:themeTint="A6" w:themeShade="FF"/>
+        <w:rPr>
+          <w:rFonts w:ascii="Roboto" w:eastAsia="Roboto" w:hAnsi="Roboto" w:cs="Roboto"/>
           <w:sz w:val="25"/>
           <w:szCs w:val="25"/>
-          <w:lang w:val="pt-BR"/>
-        </w:rPr>
-      </w:pPr>
-      <w:r>
-        <w:rPr/>
+        </w:rPr>
+      </w:pPr>
+      <w:r>
         <w:t xml:space="preserve"> A</w:t>
       </w:r>
       <w:r>
-        <w:rPr/>
         <w:t xml:space="preserve"> </w:t>
       </w:r>
       <w:r>
         <w:rPr>
-          <w:rFonts w:ascii="Simplon Mono" w:hAnsi="Simplon Mono" w:eastAsia="Simplon Mono" w:cs="Simplon Mono"/>
-          <w:b w:val="0"/>
-          <w:bCs w:val="0"/>
-          <w:i w:val="0"/>
-          <w:iCs w:val="0"/>
-          <w:caps w:val="0"/>
-          <w:smallCaps w:val="0"/>
-          <w:noProof w:val="0"/>
+          <w:rFonts w:eastAsia="Simplon Mono" w:cs="Simplon Mono"/>
           <w:color w:val="555555"/>
           <w:sz w:val="24"/>
           <w:szCs w:val="24"/>
-          <w:lang w:val="pt-BR"/>
         </w:rPr>
         <w:t>NR-17 estabelece parâmetros para permitir a adaptação das condições de trabalho às características psicofisiológicas dos trabalhadores</w:t>
       </w:r>
       <w:r>
         <w:rPr>
-          <w:rFonts w:ascii="Simplon Mono" w:hAnsi="Simplon Mono" w:eastAsia="Simplon Mono" w:cs="Simplon Mono"/>
-          <w:b w:val="0"/>
-          <w:bCs w:val="0"/>
-          <w:i w:val="0"/>
-          <w:iCs w:val="0"/>
-          <w:caps w:val="0"/>
-          <w:smallCaps w:val="0"/>
-          <w:noProof w:val="0"/>
+          <w:rFonts w:eastAsia="Simplon Mono" w:cs="Simplon Mono"/>
           <w:color w:val="555555"/>
           <w:sz w:val="24"/>
           <w:szCs w:val="24"/>
-          <w:lang w:val="pt-BR"/>
         </w:rPr>
         <w:t>, ela exige níveis mínimos</w:t>
       </w:r>
       <w:r>
         <w:rPr>
-          <w:rFonts w:ascii="Simplon Mono" w:hAnsi="Simplon Mono" w:eastAsia="Simplon Mono" w:cs="Simplon Mono"/>
-          <w:b w:val="0"/>
-          <w:bCs w:val="0"/>
-          <w:i w:val="0"/>
-          <w:iCs w:val="0"/>
-          <w:caps w:val="0"/>
-          <w:smallCaps w:val="0"/>
-          <w:noProof w:val="0"/>
+          <w:rFonts w:eastAsia="Simplon Mono" w:cs="Simplon Mono"/>
           <w:color w:val="555555"/>
           <w:sz w:val="24"/>
           <w:szCs w:val="24"/>
-          <w:lang w:val="pt-BR"/>
         </w:rPr>
         <w:t xml:space="preserve"> de iluminamento a serem observados no ambiente de trabalho</w:t>
       </w:r>
       <w:r>
         <w:rPr>
-          <w:rFonts w:ascii="Simplon Mono" w:hAnsi="Simplon Mono" w:eastAsia="Simplon Mono" w:cs="Simplon Mono"/>
-          <w:b w:val="0"/>
-          <w:bCs w:val="0"/>
-          <w:i w:val="0"/>
-          <w:iCs w:val="0"/>
-          <w:caps w:val="0"/>
-          <w:smallCaps w:val="0"/>
-          <w:noProof w:val="0"/>
+          <w:rFonts w:eastAsia="Simplon Mono" w:cs="Simplon Mono"/>
           <w:color w:val="555555"/>
           <w:sz w:val="24"/>
           <w:szCs w:val="24"/>
-          <w:lang w:val="pt-BR"/>
         </w:rPr>
         <w:t xml:space="preserve"> e devem estar de acordo com a NHO – 11</w:t>
       </w:r>
       <w:r>
         <w:rPr>
-          <w:rFonts w:ascii="Simplon Mono" w:hAnsi="Simplon Mono" w:eastAsia="Simplon Mono" w:cs="Simplon Mono"/>
-          <w:b w:val="0"/>
-          <w:bCs w:val="0"/>
-          <w:i w:val="0"/>
-          <w:iCs w:val="0"/>
-          <w:caps w:val="0"/>
-          <w:smallCaps w:val="0"/>
-          <w:noProof w:val="0"/>
+          <w:rFonts w:eastAsia="Simplon Mono" w:cs="Simplon Mono"/>
           <w:color w:val="555555"/>
           <w:sz w:val="24"/>
           <w:szCs w:val="24"/>
-          <w:lang w:val="pt-BR"/>
         </w:rPr>
         <w:t xml:space="preserve"> -</w:t>
       </w:r>
       <w:r>
         <w:rPr>
-          <w:rFonts w:ascii="Simplon Mono" w:hAnsi="Simplon Mono" w:eastAsia="Simplon Mono" w:cs="Simplon Mono"/>
-          <w:b w:val="0"/>
-          <w:bCs w:val="0"/>
-          <w:i w:val="0"/>
-          <w:iCs w:val="0"/>
-          <w:caps w:val="0"/>
-          <w:smallCaps w:val="0"/>
-          <w:noProof w:val="0"/>
+          <w:rFonts w:eastAsia="Simplon Mono" w:cs="Simplon Mono"/>
           <w:color w:val="555555"/>
           <w:sz w:val="24"/>
           <w:szCs w:val="24"/>
-          <w:lang w:val="pt-BR"/>
         </w:rPr>
         <w:t xml:space="preserve"> N</w:t>
       </w:r>
       <w:r>
         <w:rPr>
-          <w:rFonts w:ascii="Roboto" w:hAnsi="Roboto" w:eastAsia="Roboto" w:cs="Roboto"/>
-          <w:b w:val="0"/>
-          <w:bCs w:val="0"/>
-          <w:i w:val="0"/>
-          <w:iCs w:val="0"/>
-          <w:caps w:val="0"/>
-          <w:smallCaps w:val="0"/>
-          <w:noProof w:val="0"/>
+          <w:rFonts w:ascii="Roboto" w:eastAsia="Roboto" w:hAnsi="Roboto" w:cs="Roboto"/>
           <w:color w:val="444444"/>
           <w:sz w:val="25"/>
           <w:szCs w:val="25"/>
-          <w:lang w:val="pt-BR"/>
         </w:rPr>
         <w:t>orma para avaliação ocupacional do nível de iluminamento.</w:t>
       </w:r>
       <w:r>
         <w:rPr>
-          <w:rFonts w:ascii="Roboto" w:hAnsi="Roboto" w:eastAsia="Roboto" w:cs="Roboto"/>
-          <w:b w:val="0"/>
-          <w:bCs w:val="0"/>
-          <w:i w:val="0"/>
-          <w:iCs w:val="0"/>
-          <w:caps w:val="0"/>
-          <w:smallCaps w:val="0"/>
-          <w:noProof w:val="0"/>
+          <w:rFonts w:ascii="Roboto" w:eastAsia="Roboto" w:hAnsi="Roboto" w:cs="Roboto"/>
           <w:color w:val="444444"/>
           <w:sz w:val="25"/>
           <w:szCs w:val="25"/>
-          <w:lang w:val="pt-BR"/>
         </w:rPr>
         <w:t xml:space="preserve"> Com a baixa iluminância o profissional tende a apresentar proble</w:t>
       </w:r>
       <w:r>
         <w:rPr>
-          <w:rFonts w:ascii="Roboto" w:hAnsi="Roboto" w:eastAsia="Roboto" w:cs="Roboto"/>
-          <w:b w:val="0"/>
-          <w:bCs w:val="0"/>
-          <w:i w:val="0"/>
-          <w:iCs w:val="0"/>
-          <w:caps w:val="0"/>
-          <w:smallCaps w:val="0"/>
-          <w:noProof w:val="0"/>
+          <w:rFonts w:ascii="Roboto" w:eastAsia="Roboto" w:hAnsi="Roboto" w:cs="Roboto"/>
           <w:color w:val="444444"/>
           <w:sz w:val="25"/>
           <w:szCs w:val="25"/>
-          <w:lang w:val="pt-BR"/>
         </w:rPr>
         <w:t xml:space="preserve">mas na sua saúde mental e </w:t>
       </w:r>
       <w:r>
         <w:rPr>
-          <w:rFonts w:ascii="Roboto" w:hAnsi="Roboto" w:eastAsia="Roboto" w:cs="Roboto"/>
-          <w:b w:val="0"/>
-          <w:bCs w:val="0"/>
-          <w:i w:val="0"/>
-          <w:iCs w:val="0"/>
-          <w:caps w:val="0"/>
-          <w:smallCaps w:val="0"/>
-          <w:noProof w:val="0"/>
+          <w:rFonts w:ascii="Roboto" w:eastAsia="Roboto" w:hAnsi="Roboto" w:cs="Roboto"/>
           <w:color w:val="444444"/>
           <w:sz w:val="25"/>
           <w:szCs w:val="25"/>
-          <w:lang w:val="pt-BR"/>
         </w:rPr>
         <w:t xml:space="preserve">física, </w:t>
       </w:r>
       <w:r>
         <w:rPr>
-          <w:rFonts w:ascii="Roboto" w:hAnsi="Roboto" w:eastAsia="Roboto" w:cs="Roboto"/>
-          <w:b w:val="0"/>
-          <w:bCs w:val="0"/>
-          <w:i w:val="0"/>
-          <w:iCs w:val="0"/>
-          <w:caps w:val="0"/>
-          <w:smallCaps w:val="0"/>
-          <w:noProof w:val="0"/>
+          <w:rFonts w:ascii="Roboto" w:eastAsia="Roboto" w:hAnsi="Roboto" w:cs="Roboto"/>
           <w:color w:val="444444"/>
           <w:sz w:val="25"/>
           <w:szCs w:val="25"/>
-          <w:lang w:val="pt-BR"/>
         </w:rPr>
         <w:t>também</w:t>
       </w:r>
       <w:r>
         <w:rPr>
-          <w:rFonts w:ascii="Roboto" w:hAnsi="Roboto" w:eastAsia="Roboto" w:cs="Roboto"/>
-          <w:b w:val="0"/>
-          <w:bCs w:val="0"/>
-          <w:i w:val="0"/>
-          <w:iCs w:val="0"/>
-          <w:caps w:val="0"/>
-          <w:smallCaps w:val="0"/>
-          <w:noProof w:val="0"/>
+          <w:rFonts w:ascii="Roboto" w:eastAsia="Roboto" w:hAnsi="Roboto" w:cs="Roboto"/>
           <w:color w:val="444444"/>
           <w:sz w:val="25"/>
           <w:szCs w:val="25"/>
-          <w:lang w:val="pt-BR"/>
         </w:rPr>
         <w:t xml:space="preserve"> podendo </w:t>
       </w:r>
       <w:r>
         <w:rPr>
-          <w:rFonts w:ascii="Roboto" w:hAnsi="Roboto" w:eastAsia="Roboto" w:cs="Roboto"/>
-          <w:b w:val="0"/>
-          <w:bCs w:val="0"/>
-          <w:i w:val="0"/>
-          <w:iCs w:val="0"/>
-          <w:caps w:val="0"/>
-          <w:smallCaps w:val="0"/>
-          <w:noProof w:val="0"/>
+          <w:rFonts w:ascii="Roboto" w:eastAsia="Roboto" w:hAnsi="Roboto" w:cs="Roboto"/>
           <w:color w:val="444444"/>
           <w:sz w:val="25"/>
           <w:szCs w:val="25"/>
-          <w:lang w:val="pt-BR"/>
         </w:rPr>
         <w:t>acarretar</w:t>
       </w:r>
       <w:r>
         <w:rPr>
-          <w:rFonts w:ascii="Roboto" w:hAnsi="Roboto" w:eastAsia="Roboto" w:cs="Roboto"/>
-          <w:b w:val="0"/>
-          <w:bCs w:val="0"/>
-          <w:i w:val="0"/>
-          <w:iCs w:val="0"/>
-          <w:caps w:val="0"/>
-          <w:smallCaps w:val="0"/>
-          <w:noProof w:val="0"/>
+          <w:rFonts w:ascii="Roboto" w:eastAsia="Roboto" w:hAnsi="Roboto" w:cs="Roboto"/>
           <w:color w:val="444444"/>
           <w:sz w:val="25"/>
           <w:szCs w:val="25"/>
-          <w:lang w:val="pt-BR"/>
         </w:rPr>
         <w:t xml:space="preserve"> acidentes graves </w:t>
       </w:r>
       <w:r>
         <w:rPr>
-          <w:rFonts w:ascii="Roboto" w:hAnsi="Roboto" w:eastAsia="Roboto" w:cs="Roboto"/>
-          <w:b w:val="0"/>
-          <w:bCs w:val="0"/>
-          <w:i w:val="0"/>
-          <w:iCs w:val="0"/>
-          <w:caps w:val="0"/>
-          <w:smallCaps w:val="0"/>
-          <w:noProof w:val="0"/>
+          <w:rFonts w:ascii="Roboto" w:eastAsia="Roboto" w:hAnsi="Roboto" w:cs="Roboto"/>
           <w:color w:val="444444"/>
           <w:sz w:val="25"/>
           <w:szCs w:val="25"/>
-          <w:lang w:val="pt-BR"/>
         </w:rPr>
         <w:t>pela pouca visibilidade</w:t>
       </w:r>
       <w:r>
         <w:rPr>
-          <w:rFonts w:ascii="Roboto" w:hAnsi="Roboto" w:eastAsia="Roboto" w:cs="Roboto"/>
-          <w:b w:val="0"/>
-          <w:bCs w:val="0"/>
-          <w:i w:val="0"/>
-          <w:iCs w:val="0"/>
-          <w:caps w:val="0"/>
-          <w:smallCaps w:val="0"/>
-          <w:noProof w:val="0"/>
+          <w:rFonts w:ascii="Roboto" w:eastAsia="Roboto" w:hAnsi="Roboto" w:cs="Roboto"/>
           <w:color w:val="444444"/>
           <w:sz w:val="25"/>
           <w:szCs w:val="25"/>
-          <w:lang w:val="pt-BR"/>
         </w:rPr>
         <w:t xml:space="preserve">, aumentando </w:t>
       </w:r>
       <w:r>
         <w:rPr>
-          <w:rFonts w:ascii="Roboto" w:hAnsi="Roboto" w:eastAsia="Roboto" w:cs="Roboto"/>
-          <w:b w:val="0"/>
-          <w:bCs w:val="0"/>
-          <w:i w:val="0"/>
-          <w:iCs w:val="0"/>
-          <w:caps w:val="0"/>
-          <w:smallCaps w:val="0"/>
-          <w:noProof w:val="0"/>
+          <w:rFonts w:ascii="Roboto" w:eastAsia="Roboto" w:hAnsi="Roboto" w:cs="Roboto"/>
           <w:color w:val="444444"/>
           <w:sz w:val="25"/>
           <w:szCs w:val="25"/>
-          <w:lang w:val="pt-BR"/>
         </w:rPr>
         <w:t xml:space="preserve">significativamente os </w:t>
       </w:r>
       <w:r>
         <w:rPr>
-          <w:rFonts w:ascii="Roboto" w:hAnsi="Roboto" w:eastAsia="Roboto" w:cs="Roboto"/>
-          <w:b w:val="0"/>
-          <w:bCs w:val="0"/>
-          <w:i w:val="0"/>
-          <w:iCs w:val="0"/>
-          <w:caps w:val="0"/>
-          <w:smallCaps w:val="0"/>
-          <w:noProof w:val="0"/>
+          <w:rFonts w:ascii="Roboto" w:eastAsia="Roboto" w:hAnsi="Roboto" w:cs="Roboto"/>
           <w:color w:val="444444"/>
           <w:sz w:val="25"/>
           <w:szCs w:val="25"/>
-          <w:lang w:val="pt-BR"/>
         </w:rPr>
         <w:t>números</w:t>
       </w:r>
       <w:r>
         <w:rPr>
-          <w:rFonts w:ascii="Roboto" w:hAnsi="Roboto" w:eastAsia="Roboto" w:cs="Roboto"/>
-          <w:b w:val="0"/>
-          <w:bCs w:val="0"/>
-          <w:i w:val="0"/>
-          <w:iCs w:val="0"/>
-          <w:caps w:val="0"/>
-          <w:smallCaps w:val="0"/>
-          <w:noProof w:val="0"/>
+          <w:rFonts w:ascii="Roboto" w:eastAsia="Roboto" w:hAnsi="Roboto" w:cs="Roboto"/>
           <w:color w:val="444444"/>
           <w:sz w:val="25"/>
           <w:szCs w:val="25"/>
-          <w:lang w:val="pt-BR"/>
         </w:rPr>
         <w:t xml:space="preserve"> de absenteísmo</w:t>
       </w:r>
       <w:r>
         <w:rPr>
-          <w:rFonts w:ascii="Roboto" w:hAnsi="Roboto" w:eastAsia="Roboto" w:cs="Roboto"/>
-          <w:b w:val="0"/>
-          <w:bCs w:val="0"/>
-          <w:i w:val="0"/>
-          <w:iCs w:val="0"/>
-          <w:caps w:val="0"/>
-          <w:smallCaps w:val="0"/>
-          <w:noProof w:val="0"/>
+          <w:rFonts w:ascii="Roboto" w:eastAsia="Roboto" w:hAnsi="Roboto" w:cs="Roboto"/>
           <w:color w:val="444444"/>
           <w:sz w:val="25"/>
           <w:szCs w:val="25"/>
-          <w:lang w:val="pt-BR"/>
         </w:rPr>
         <w:t>.</w:t>
       </w:r>
     </w:p>
     <w:p>
       <w:pPr>
-        <w:pStyle w:val="Normal"/>
         <w:rPr>
           <w:rStyle w:val="Ttulo1Char"/>
         </w:rPr>
@@ -915,7 +588,6 @@
     </w:p>
     <w:p>
       <w:pPr>
-        <w:pStyle w:val="Normal"/>
         <w:rPr>
           <w:sz w:val="24"/>
           <w:szCs w:val="24"/>
@@ -1035,7 +707,8 @@
         </w:rPr>
         <w:t xml:space="preserve">Para que o ambiente de trabalho esteja adequado, o mesmo deve estar com uma iluminação entre 500 e </w:t>
       </w:r>
-      <w:bookmarkStart w:name="_Int_2itF8gDN" w:id="1944011271"/>
+      <w:bookmarkStart w:id="0" w:name="_Int_2itF8gDN"/>
+      <w:proofErr w:type="gramStart"/>
       <w:r>
         <w:rPr>
           <w:rStyle w:val="normaltextrun"/>
@@ -1054,9 +727,10 @@
           <w:szCs w:val="24"/>
           <w:shd w:val="clear" w:color="auto" w:fill="FFFFFF"/>
         </w:rPr>
-        <w:t xml:space="preserve">lux</w:t>
-      </w:r>
-      <w:bookmarkEnd w:id="1944011271"/>
+        <w:t>lux</w:t>
+      </w:r>
+      <w:bookmarkEnd w:id="0"/>
+      <w:proofErr w:type="gramEnd"/>
       <w:r>
         <w:rPr>
           <w:rStyle w:val="normaltextrun"/>
@@ -1356,6 +1030,7 @@
           <w:sz w:val="24"/>
           <w:szCs w:val="24"/>
         </w:rPr>
+        <w:lastRenderedPageBreak/>
         <w:t>Os resultados indicaram que 18% dos participantes perceberam aumento de produtividade, 71% tiveram ânimo elevado, 76% se sentiram mais felizes e 50% mais saudáveis.</w:t>
       </w:r>
       <w:r>
@@ -1385,12 +1060,6 @@
           <w:szCs w:val="24"/>
         </w:rPr>
         <w:br/>
-      </w:r>
-      <w:r>
-        <w:rPr>
-          <w:sz w:val="24"/>
-          <w:szCs w:val="24"/>
-        </w:rPr>
         <w:t xml:space="preserve">Fonte: </w:t>
       </w:r>
       <w:r>
@@ -1406,7 +1075,6 @@
         <w:pStyle w:val="Ttulo1"/>
       </w:pPr>
       <w:r>
-        <w:lastRenderedPageBreak/>
         <w:t>Objetivo do projeto</w:t>
       </w:r>
     </w:p>
@@ -1454,12 +1122,187 @@
         <w:pStyle w:val="Ttulo1"/>
       </w:pPr>
       <w:r>
-        <w:t>Escopo do projeto</w:t>
+        <w:t xml:space="preserve">Escopo </w:t>
       </w:r>
     </w:p>
     <w:p>
       <w:pPr>
         <w:rPr>
+          <w:rFonts w:eastAsia="SimHei" w:cs="Arial"/>
+        </w:rPr>
+      </w:pPr>
+      <w:r>
+        <w:rPr>
+          <w:rFonts w:eastAsia="SimHei" w:cs="Arial"/>
+        </w:rPr>
+        <w:t xml:space="preserve">Escopo do produto é a totalidade de características acerca do produto, logo, o que ele será e terá quando finalizado. Escopo do projeto, por sua vez, é o trabalho necessário para entregar o </w:t>
+      </w:r>
+      <w:proofErr w:type="gramStart"/>
+      <w:r>
+        <w:rPr>
+          <w:rFonts w:eastAsia="SimHei" w:cs="Arial"/>
+        </w:rPr>
+        <w:t>produto final</w:t>
+      </w:r>
+      <w:proofErr w:type="gramEnd"/>
+      <w:r>
+        <w:rPr>
+          <w:rFonts w:eastAsia="SimHei" w:cs="Arial"/>
+        </w:rPr>
+        <w:t>, ou seja, como o trabalho deve ser desenvolvido (JUSTO, 2018)</w:t>
+      </w:r>
+    </w:p>
+    <w:p>
+      <w:pPr>
+        <w:pStyle w:val="Ttulo1"/>
+        <w:rPr>
+          <w:rFonts w:eastAsia="Arial"/>
+        </w:rPr>
+      </w:pPr>
+      <w:r>
+        <w:rPr>
+          <w:rFonts w:eastAsia="Arial"/>
+        </w:rPr>
+        <w:t>E</w:t>
+      </w:r>
+      <w:r>
+        <w:rPr>
+          <w:rFonts w:eastAsia="Arial"/>
+        </w:rPr>
+        <w:t>scopo do produto</w:t>
+      </w:r>
+    </w:p>
+    <w:p>
+      <w:pPr>
+        <w:ind w:firstLine="720"/>
+        <w:rPr>
+          <w:rFonts w:eastAsia="Arial" w:cs="Arial"/>
+          <w:sz w:val="24"/>
+          <w:szCs w:val="24"/>
+        </w:rPr>
+      </w:pPr>
+      <w:r>
+        <w:rPr>
+          <w:rFonts w:eastAsia="Arial" w:cs="Arial"/>
+          <w:sz w:val="24"/>
+          <w:szCs w:val="24"/>
+        </w:rPr>
+        <w:t xml:space="preserve">Nosso produto é um sensor de </w:t>
+      </w:r>
+      <w:r>
+        <w:rPr>
+          <w:rFonts w:eastAsia="Arial" w:cs="Arial"/>
+          <w:sz w:val="24"/>
+          <w:szCs w:val="24"/>
+        </w:rPr>
+        <w:t xml:space="preserve">luminosidade </w:t>
+      </w:r>
+      <w:r>
+        <w:rPr>
+          <w:rFonts w:eastAsia="Arial" w:cs="Arial"/>
+          <w:sz w:val="24"/>
+          <w:szCs w:val="24"/>
+        </w:rPr>
+        <w:t xml:space="preserve">que será introduzido nas </w:t>
+      </w:r>
+      <w:r>
+        <w:rPr>
+          <w:rFonts w:eastAsia="Arial" w:cs="Arial"/>
+          <w:sz w:val="24"/>
+          <w:szCs w:val="24"/>
+        </w:rPr>
+        <w:t>salas onde os funcionários passam a maior parte do seu horário de trabalho</w:t>
+      </w:r>
+      <w:r>
+        <w:rPr>
+          <w:rFonts w:eastAsia="Arial" w:cs="Arial"/>
+          <w:sz w:val="24"/>
+          <w:szCs w:val="24"/>
+        </w:rPr>
+        <w:t xml:space="preserve"> e </w:t>
+      </w:r>
+      <w:proofErr w:type="gramStart"/>
+      <w:r>
+        <w:rPr>
+          <w:rFonts w:eastAsia="Arial" w:cs="Arial"/>
+          <w:sz w:val="24"/>
+          <w:szCs w:val="24"/>
+        </w:rPr>
+        <w:t>ira</w:t>
+      </w:r>
+      <w:proofErr w:type="gramEnd"/>
+      <w:r>
+        <w:rPr>
+          <w:rFonts w:eastAsia="Arial" w:cs="Arial"/>
+          <w:sz w:val="24"/>
+          <w:szCs w:val="24"/>
+        </w:rPr>
+        <w:t xml:space="preserve"> verificar a </w:t>
+      </w:r>
+      <w:r>
+        <w:rPr>
+          <w:rFonts w:eastAsia="Arial" w:cs="Arial"/>
+          <w:sz w:val="24"/>
+          <w:szCs w:val="24"/>
+        </w:rPr>
+        <w:t xml:space="preserve">quantidade de </w:t>
+      </w:r>
+      <w:proofErr w:type="spellStart"/>
+      <w:r>
+        <w:rPr>
+          <w:rFonts w:eastAsia="Arial" w:cs="Arial"/>
+          <w:sz w:val="24"/>
+          <w:szCs w:val="24"/>
+        </w:rPr>
+        <w:t>limines</w:t>
+      </w:r>
+      <w:proofErr w:type="spellEnd"/>
+      <w:r>
+        <w:rPr>
+          <w:rFonts w:eastAsia="Arial" w:cs="Arial"/>
+          <w:sz w:val="24"/>
+          <w:szCs w:val="24"/>
+        </w:rPr>
+        <w:t xml:space="preserve"> do ambiente</w:t>
+      </w:r>
+      <w:r>
+        <w:rPr>
+          <w:rFonts w:eastAsia="Arial" w:cs="Arial"/>
+          <w:sz w:val="24"/>
+          <w:szCs w:val="24"/>
+        </w:rPr>
+        <w:t>.</w:t>
+      </w:r>
+    </w:p>
+    <w:p>
+      <w:pPr>
+        <w:ind w:firstLine="720"/>
+        <w:rPr>
+          <w:rFonts w:eastAsia="Arial" w:cs="Arial"/>
+          <w:sz w:val="24"/>
+          <w:szCs w:val="24"/>
+        </w:rPr>
+      </w:pPr>
+      <w:r>
+        <w:rPr>
+          <w:rFonts w:eastAsia="Arial" w:cs="Arial"/>
+          <w:sz w:val="24"/>
+          <w:szCs w:val="24"/>
+        </w:rPr>
+        <w:t>A partir desta verificação os dados captados serão enviados para empresa através do nosso site para que com isso ela possa fazer alguma ação para evitar a perda de produtos. Esses dados serão enviados para nossos clientes em forma de dashboards para um melhor entendimento dos clientes.</w:t>
+      </w:r>
+    </w:p>
+    <w:p>
+      <w:pPr>
+        <w:pStyle w:val="Ttulo1"/>
+      </w:pPr>
+      <w:r>
+        <w:t>Escopo do projeto</w:t>
+      </w:r>
+    </w:p>
+    <w:p>
+      <w:pPr>
+        <w:rPr>
           <w:rStyle w:val="Ttulo1Char"/>
         </w:rPr>
       </w:pPr>
@@ -1493,241 +1336,943 @@
         </w:rPr>
         <w:t>o sistema de iluminação e assim os seus funcionários se sintam mais confortáveis em seu ambiente de trabalho.</w:t>
       </w:r>
-      <w:r>
-        <w:rPr>
-          <w:rStyle w:val="normaltextrun"/>
-          <w:color w:val="595959"/>
-          <w:sz w:val="24"/>
-          <w:szCs w:val="24"/>
-          <w:shd w:val="clear" w:color="auto" w:fill="FFFFFF"/>
-        </w:rPr>
-        <w:br/>
-      </w:r>
-      <w:r>
-        <w:rPr>
-          <w:rStyle w:val="normaltextrun"/>
-          <w:color w:val="595959"/>
-          <w:sz w:val="24"/>
-          <w:szCs w:val="24"/>
-          <w:shd w:val="clear" w:color="auto" w:fill="FFFFFF"/>
-        </w:rPr>
-        <w:br/>
-      </w:r>
-      <w:r>
-        <w:rPr>
-          <w:rStyle w:val="Ttulo1Char"/>
-        </w:rPr>
-        <w:t>Principais requisitos</w:t>
-      </w:r>
     </w:p>
     <w:p>
       <w:pPr>
-        <w:pStyle w:val="PargrafodaLista"/>
-        <w:numPr>
-          <w:ilvl w:val="0"/>
-          <w:numId w:val="21"/>
-        </w:numPr>
-        <w:rPr>
-          <w:sz w:val="24"/>
-          <w:szCs w:val="24"/>
-        </w:rPr>
-      </w:pPr>
-      <w:r>
-        <w:rPr>
-          <w:sz w:val="24"/>
-          <w:szCs w:val="24"/>
-        </w:rPr>
-        <w:t>Site institucional</w:t>
-      </w:r>
-      <w:r>
-        <w:rPr>
-          <w:sz w:val="24"/>
-          <w:szCs w:val="24"/>
-        </w:rPr>
-        <w:t>;</w:t>
-      </w:r>
-      <w:r>
-        <w:rPr>
-          <w:sz w:val="24"/>
-          <w:szCs w:val="24"/>
-        </w:rPr>
-        <w:t xml:space="preserve"> (Essencial)</w:t>
+        <w:rPr>
+          <w:rStyle w:val="Ttulo1Char"/>
+        </w:rPr>
+      </w:pPr>
+      <w:r>
+        <w:rPr>
+          <w:rStyle w:val="Ttulo1Char"/>
+        </w:rPr>
+        <w:t>Principais requisitos</w:t>
       </w:r>
     </w:p>
     <w:p>
       <w:pPr>
-        <w:pStyle w:val="PargrafodaLista"/>
-        <w:numPr>
-          <w:ilvl w:val="0"/>
-          <w:numId w:val="21"/>
-        </w:numPr>
-        <w:rPr>
-          <w:sz w:val="24"/>
-          <w:szCs w:val="24"/>
-        </w:rPr>
-      </w:pPr>
-      <w:r>
-        <w:rPr>
-          <w:sz w:val="24"/>
-          <w:szCs w:val="24"/>
-        </w:rPr>
-        <w:t>Área de cadastro</w:t>
-      </w:r>
-      <w:r>
-        <w:rPr>
-          <w:sz w:val="24"/>
-          <w:szCs w:val="24"/>
-        </w:rPr>
-        <w:t>;</w:t>
-      </w:r>
-      <w:r>
-        <w:rPr>
-          <w:sz w:val="24"/>
-          <w:szCs w:val="24"/>
-        </w:rPr>
-        <w:t xml:space="preserve"> (Essencial)</w:t>
+        <w:rPr>
+          <w:rStyle w:val="Ttulo1Char"/>
+        </w:rPr>
+      </w:pPr>
+      <w:r>
+        <w:rPr>
+          <w:rStyle w:val="Ttulo1Char"/>
+        </w:rPr>
+        <w:t xml:space="preserve">      </w:t>
       </w:r>
     </w:p>
-    <w:p>
-      <w:pPr>
-        <w:pStyle w:val="PargrafodaLista"/>
-        <w:numPr>
-          <w:ilvl w:val="0"/>
-          <w:numId w:val="21"/>
-        </w:numPr>
-        <w:rPr>
-          <w:sz w:val="24"/>
-          <w:szCs w:val="24"/>
-        </w:rPr>
-      </w:pPr>
-      <w:r>
-        <w:rPr>
-          <w:sz w:val="24"/>
-          <w:szCs w:val="24"/>
-        </w:rPr>
-        <w:t>Área de login</w:t>
-      </w:r>
-      <w:r>
-        <w:rPr>
-          <w:sz w:val="24"/>
-          <w:szCs w:val="24"/>
-        </w:rPr>
-        <w:t>; (Essencial)</w:t>
-      </w:r>
-    </w:p>
-    <w:p>
-      <w:pPr>
-        <w:pStyle w:val="PargrafodaLista"/>
-        <w:numPr>
-          <w:ilvl w:val="0"/>
-          <w:numId w:val="21"/>
-        </w:numPr>
-        <w:rPr>
-          <w:sz w:val="24"/>
-          <w:szCs w:val="24"/>
-        </w:rPr>
-      </w:pPr>
-      <w:r>
-        <w:rPr>
-          <w:sz w:val="24"/>
-          <w:szCs w:val="24"/>
-        </w:rPr>
-        <w:t>Simulador financeiro</w:t>
-      </w:r>
-      <w:r>
-        <w:rPr>
-          <w:sz w:val="24"/>
-          <w:szCs w:val="24"/>
-        </w:rPr>
-        <w:t>;</w:t>
-      </w:r>
-      <w:r>
-        <w:rPr>
-          <w:sz w:val="24"/>
-          <w:szCs w:val="24"/>
-        </w:rPr>
-        <w:t xml:space="preserve"> (Desejável)</w:t>
-      </w:r>
-    </w:p>
-    <w:p>
-      <w:pPr>
-        <w:pStyle w:val="PargrafodaLista"/>
-        <w:numPr>
-          <w:ilvl w:val="0"/>
-          <w:numId w:val="21"/>
-        </w:numPr>
-        <w:rPr>
-          <w:sz w:val="24"/>
-          <w:szCs w:val="24"/>
-        </w:rPr>
-      </w:pPr>
-      <w:r>
-        <w:rPr>
-          <w:sz w:val="24"/>
-          <w:szCs w:val="24"/>
-        </w:rPr>
-        <w:t>Tela de visualização dos dados coletados pelo sensor</w:t>
-      </w:r>
-      <w:r>
-        <w:rPr>
-          <w:sz w:val="24"/>
-          <w:szCs w:val="24"/>
-        </w:rPr>
-        <w:t>; (Essencial)</w:t>
-      </w:r>
-    </w:p>
-    <w:p>
-      <w:pPr>
-        <w:pStyle w:val="PargrafodaLista"/>
-        <w:numPr>
-          <w:ilvl w:val="0"/>
-          <w:numId w:val="21"/>
-        </w:numPr>
-        <w:rPr>
-          <w:sz w:val="24"/>
-          <w:szCs w:val="24"/>
-        </w:rPr>
-      </w:pPr>
-      <w:r>
-        <w:rPr>
-          <w:sz w:val="24"/>
-          <w:szCs w:val="24"/>
-        </w:rPr>
-        <w:t>Aplicação web</w:t>
-      </w:r>
-      <w:r>
-        <w:rPr>
-          <w:sz w:val="24"/>
-          <w:szCs w:val="24"/>
-        </w:rPr>
-        <w:t xml:space="preserve"> hospedad</w:t>
-      </w:r>
-      <w:r>
-        <w:rPr>
-          <w:sz w:val="24"/>
-          <w:szCs w:val="24"/>
-        </w:rPr>
-        <w:t>a</w:t>
-      </w:r>
-      <w:r>
-        <w:rPr>
-          <w:sz w:val="24"/>
-          <w:szCs w:val="24"/>
-        </w:rPr>
-        <w:t xml:space="preserve"> na nuvem da Azure</w:t>
-      </w:r>
-      <w:r>
-        <w:rPr>
-          <w:sz w:val="24"/>
-          <w:szCs w:val="24"/>
-        </w:rPr>
-        <w:t>; ((Essencial)</w:t>
-      </w:r>
-    </w:p>
-    <w:p/>
-    <w:p/>
-    <w:p/>
-    <w:p/>
+    <w:tbl>
+      <w:tblPr>
+        <w:tblStyle w:val="Tabelacomgrade"/>
+        <w:tblW w:w="4390" w:type="dxa"/>
+        <w:tblLayout w:type="fixed"/>
+        <w:tblLook w:val="06A0" w:firstRow="1" w:lastRow="0" w:firstColumn="1" w:lastColumn="0" w:noHBand="1" w:noVBand="1"/>
+      </w:tblPr>
+      <w:tblGrid>
+        <w:gridCol w:w="2547"/>
+        <w:gridCol w:w="1843"/>
+      </w:tblGrid>
+      <w:tr>
+        <w:tc>
+          <w:tcPr>
+            <w:tcW w:w="2547" w:type="dxa"/>
+            <w:shd w:val="clear" w:color="auto" w:fill="8EAADB" w:themeFill="accent1" w:themeFillTint="99"/>
+          </w:tcPr>
+          <w:p>
+            <w:pPr>
+              <w:rPr>
+                <w:rFonts w:ascii="Arial" w:eastAsia="Arial" w:hAnsi="Arial" w:cs="Arial"/>
+                <w:noProof/>
+                <w:sz w:val="24"/>
+                <w:szCs w:val="24"/>
+                <w:highlight w:val="green"/>
+              </w:rPr>
+            </w:pPr>
+            <w:r>
+              <w:rPr>
+                <w:rFonts w:ascii="Arial" w:eastAsia="Arial" w:hAnsi="Arial" w:cs="Arial"/>
+                <w:noProof/>
+                <w:color w:val="auto"/>
+                <w:sz w:val="24"/>
+                <w:szCs w:val="24"/>
+              </w:rPr>
+              <w:t>requisito</w:t>
+            </w:r>
+          </w:p>
+        </w:tc>
+        <w:tc>
+          <w:tcPr>
+            <w:tcW w:w="1843" w:type="dxa"/>
+            <w:shd w:val="clear" w:color="auto" w:fill="8EAADB" w:themeFill="accent1" w:themeFillTint="99"/>
+          </w:tcPr>
+          <w:p>
+            <w:pPr>
+              <w:rPr>
+                <w:rFonts w:ascii="Arial" w:eastAsia="Arial" w:hAnsi="Arial" w:cs="Arial"/>
+                <w:noProof/>
+                <w:sz w:val="24"/>
+                <w:szCs w:val="24"/>
+                <w:highlight w:val="green"/>
+              </w:rPr>
+            </w:pPr>
+            <w:r>
+              <w:rPr>
+                <w:rFonts w:ascii="Arial" w:eastAsia="Arial" w:hAnsi="Arial" w:cs="Arial"/>
+                <w:noProof/>
+                <w:color w:val="auto"/>
+                <w:sz w:val="24"/>
+                <w:szCs w:val="24"/>
+              </w:rPr>
+              <w:t>classficação</w:t>
+            </w:r>
+          </w:p>
+        </w:tc>
+      </w:tr>
+      <w:tr>
+        <w:tc>
+          <w:tcPr>
+            <w:tcW w:w="2547" w:type="dxa"/>
+          </w:tcPr>
+          <w:p>
+            <w:pPr>
+              <w:rPr>
+                <w:rFonts w:ascii="Arial" w:eastAsia="Arial" w:hAnsi="Arial" w:cs="Arial"/>
+                <w:noProof/>
+                <w:sz w:val="24"/>
+                <w:szCs w:val="24"/>
+              </w:rPr>
+            </w:pPr>
+            <w:r>
+              <w:rPr>
+                <w:rFonts w:ascii="Arial" w:eastAsia="Arial" w:hAnsi="Arial" w:cs="Arial"/>
+                <w:noProof/>
+                <w:sz w:val="24"/>
+                <w:szCs w:val="24"/>
+              </w:rPr>
+              <w:t>Tela de cadastro</w:t>
+            </w:r>
+          </w:p>
+        </w:tc>
+        <w:tc>
+          <w:tcPr>
+            <w:tcW w:w="1843" w:type="dxa"/>
+          </w:tcPr>
+          <w:p>
+            <w:pPr>
+              <w:rPr>
+                <w:rFonts w:ascii="Arial" w:eastAsia="Arial" w:hAnsi="Arial" w:cs="Arial"/>
+                <w:b/>
+                <w:bCs/>
+                <w:noProof/>
+                <w:sz w:val="24"/>
+                <w:szCs w:val="24"/>
+              </w:rPr>
+            </w:pPr>
+            <w:r>
+              <w:rPr>
+                <w:rFonts w:ascii="Arial" w:eastAsia="Arial" w:hAnsi="Arial" w:cs="Arial"/>
+                <w:noProof/>
+                <w:sz w:val="24"/>
+                <w:szCs w:val="24"/>
+              </w:rPr>
+              <w:t>Essencial</w:t>
+            </w:r>
+          </w:p>
+        </w:tc>
+      </w:tr>
+      <w:tr>
+        <w:trPr>
+          <w:trHeight w:val="390"/>
+        </w:trPr>
+        <w:tc>
+          <w:tcPr>
+            <w:tcW w:w="2547" w:type="dxa"/>
+          </w:tcPr>
+          <w:p>
+            <w:pPr>
+              <w:rPr>
+                <w:rFonts w:ascii="Arial" w:eastAsia="Arial" w:hAnsi="Arial" w:cs="Arial"/>
+                <w:noProof/>
+                <w:sz w:val="24"/>
+                <w:szCs w:val="24"/>
+              </w:rPr>
+            </w:pPr>
+            <w:r>
+              <w:rPr>
+                <w:rFonts w:ascii="Arial" w:eastAsia="Arial" w:hAnsi="Arial" w:cs="Arial"/>
+                <w:noProof/>
+                <w:color w:val="auto"/>
+                <w:sz w:val="24"/>
+                <w:szCs w:val="24"/>
+              </w:rPr>
+              <w:t>Tela</w:t>
+            </w:r>
+            <w:r>
+              <w:rPr>
+                <w:rFonts w:ascii="Arial" w:eastAsia="Arial" w:hAnsi="Arial" w:cs="Arial"/>
+                <w:noProof/>
+                <w:sz w:val="24"/>
+                <w:szCs w:val="24"/>
+              </w:rPr>
+              <w:t xml:space="preserve"> de login</w:t>
+            </w:r>
+          </w:p>
+        </w:tc>
+        <w:tc>
+          <w:tcPr>
+            <w:tcW w:w="1843" w:type="dxa"/>
+          </w:tcPr>
+          <w:p>
+            <w:pPr>
+              <w:spacing w:line="259" w:lineRule="auto"/>
+              <w:rPr>
+                <w:rFonts w:ascii="Arial" w:eastAsia="Arial" w:hAnsi="Arial" w:cs="Arial"/>
+                <w:noProof/>
+                <w:sz w:val="24"/>
+                <w:szCs w:val="24"/>
+              </w:rPr>
+            </w:pPr>
+            <w:r>
+              <w:rPr>
+                <w:rFonts w:ascii="Arial" w:eastAsia="Arial" w:hAnsi="Arial" w:cs="Arial"/>
+                <w:noProof/>
+                <w:sz w:val="24"/>
+                <w:szCs w:val="24"/>
+              </w:rPr>
+              <w:t>Essencial</w:t>
+            </w:r>
+          </w:p>
+        </w:tc>
+      </w:tr>
+      <w:tr>
+        <w:tc>
+          <w:tcPr>
+            <w:tcW w:w="2547" w:type="dxa"/>
+          </w:tcPr>
+          <w:p>
+            <w:pPr>
+              <w:rPr>
+                <w:rFonts w:ascii="Arial" w:eastAsia="Arial" w:hAnsi="Arial" w:cs="Arial"/>
+                <w:noProof/>
+                <w:sz w:val="24"/>
+                <w:szCs w:val="24"/>
+              </w:rPr>
+            </w:pPr>
+            <w:r>
+              <w:rPr>
+                <w:rFonts w:ascii="Arial" w:eastAsia="Arial" w:hAnsi="Arial" w:cs="Arial"/>
+                <w:noProof/>
+                <w:sz w:val="24"/>
+                <w:szCs w:val="24"/>
+              </w:rPr>
+              <w:t>Site institucional</w:t>
+            </w:r>
+          </w:p>
+        </w:tc>
+        <w:tc>
+          <w:tcPr>
+            <w:tcW w:w="1843" w:type="dxa"/>
+          </w:tcPr>
+          <w:p>
+            <w:pPr>
+              <w:rPr>
+                <w:rFonts w:ascii="Arial" w:eastAsia="Arial" w:hAnsi="Arial" w:cs="Arial"/>
+                <w:noProof/>
+                <w:sz w:val="24"/>
+                <w:szCs w:val="24"/>
+              </w:rPr>
+            </w:pPr>
+            <w:r>
+              <w:rPr>
+                <w:rFonts w:ascii="Arial" w:eastAsia="Arial" w:hAnsi="Arial" w:cs="Arial"/>
+                <w:noProof/>
+                <w:sz w:val="24"/>
+                <w:szCs w:val="24"/>
+              </w:rPr>
+              <w:t>Essencial</w:t>
+            </w:r>
+          </w:p>
+        </w:tc>
+      </w:tr>
+      <w:tr>
+        <w:trPr>
+          <w:trHeight w:val="300"/>
+        </w:trPr>
+        <w:tc>
+          <w:tcPr>
+            <w:tcW w:w="2547" w:type="dxa"/>
+          </w:tcPr>
+          <w:p>
+            <w:pPr>
+              <w:rPr>
+                <w:rFonts w:ascii="Arial" w:eastAsia="Arial" w:hAnsi="Arial" w:cs="Arial"/>
+                <w:noProof/>
+                <w:sz w:val="24"/>
+                <w:szCs w:val="24"/>
+              </w:rPr>
+            </w:pPr>
+            <w:r>
+              <w:rPr>
+                <w:rFonts w:ascii="Arial" w:eastAsia="Arial" w:hAnsi="Arial" w:cs="Arial"/>
+                <w:noProof/>
+                <w:sz w:val="24"/>
+                <w:szCs w:val="24"/>
+              </w:rPr>
+              <w:t>Botões nas telas</w:t>
+            </w:r>
+          </w:p>
+        </w:tc>
+        <w:tc>
+          <w:tcPr>
+            <w:tcW w:w="1843" w:type="dxa"/>
+          </w:tcPr>
+          <w:p>
+            <w:pPr>
+              <w:rPr>
+                <w:rFonts w:ascii="Arial" w:eastAsia="Arial" w:hAnsi="Arial" w:cs="Arial"/>
+                <w:noProof/>
+                <w:sz w:val="24"/>
+                <w:szCs w:val="24"/>
+              </w:rPr>
+            </w:pPr>
+            <w:r>
+              <w:rPr>
+                <w:rFonts w:ascii="Arial" w:eastAsia="Arial" w:hAnsi="Arial" w:cs="Arial"/>
+                <w:noProof/>
+                <w:sz w:val="24"/>
+                <w:szCs w:val="24"/>
+              </w:rPr>
+              <w:t>Essencial</w:t>
+            </w:r>
+          </w:p>
+        </w:tc>
+      </w:tr>
+      <w:tr>
+        <w:tc>
+          <w:tcPr>
+            <w:tcW w:w="2547" w:type="dxa"/>
+          </w:tcPr>
+          <w:p>
+            <w:pPr>
+              <w:rPr>
+                <w:rFonts w:ascii="Arial" w:eastAsia="Arial" w:hAnsi="Arial" w:cs="Arial"/>
+                <w:noProof/>
+                <w:sz w:val="24"/>
+                <w:szCs w:val="24"/>
+              </w:rPr>
+            </w:pPr>
+            <w:r>
+              <w:rPr>
+                <w:rFonts w:ascii="Arial" w:eastAsia="Arial" w:hAnsi="Arial" w:cs="Arial"/>
+                <w:noProof/>
+                <w:sz w:val="24"/>
+                <w:szCs w:val="24"/>
+              </w:rPr>
+              <w:t>Algum modo de recuperação de conta</w:t>
+            </w:r>
+          </w:p>
+        </w:tc>
+        <w:tc>
+          <w:tcPr>
+            <w:tcW w:w="1843" w:type="dxa"/>
+          </w:tcPr>
+          <w:p>
+            <w:pPr>
+              <w:rPr>
+                <w:rFonts w:ascii="Arial" w:eastAsia="Arial" w:hAnsi="Arial" w:cs="Arial"/>
+                <w:noProof/>
+                <w:sz w:val="24"/>
+                <w:szCs w:val="24"/>
+              </w:rPr>
+            </w:pPr>
+            <w:r>
+              <w:rPr>
+                <w:rFonts w:ascii="Arial" w:eastAsia="Arial" w:hAnsi="Arial" w:cs="Arial"/>
+                <w:noProof/>
+                <w:sz w:val="24"/>
+                <w:szCs w:val="24"/>
+              </w:rPr>
+              <w:t>importante</w:t>
+            </w:r>
+          </w:p>
+        </w:tc>
+      </w:tr>
+      <w:tr>
+        <w:tc>
+          <w:tcPr>
+            <w:tcW w:w="2547" w:type="dxa"/>
+          </w:tcPr>
+          <w:p>
+            <w:pPr>
+              <w:rPr>
+                <w:rFonts w:ascii="Arial" w:eastAsia="Arial" w:hAnsi="Arial" w:cs="Arial"/>
+                <w:noProof/>
+                <w:sz w:val="24"/>
+                <w:szCs w:val="24"/>
+              </w:rPr>
+            </w:pPr>
+            <w:r>
+              <w:rPr>
+                <w:rFonts w:ascii="Arial" w:eastAsia="Arial" w:hAnsi="Arial" w:cs="Arial"/>
+                <w:noProof/>
+                <w:sz w:val="24"/>
+                <w:szCs w:val="24"/>
+              </w:rPr>
+              <w:t>Programação dos sensores</w:t>
+            </w:r>
+          </w:p>
+        </w:tc>
+        <w:tc>
+          <w:tcPr>
+            <w:tcW w:w="1843" w:type="dxa"/>
+          </w:tcPr>
+          <w:p>
+            <w:pPr>
+              <w:rPr>
+                <w:rFonts w:ascii="Arial" w:eastAsia="Arial" w:hAnsi="Arial" w:cs="Arial"/>
+                <w:noProof/>
+                <w:sz w:val="24"/>
+                <w:szCs w:val="24"/>
+              </w:rPr>
+            </w:pPr>
+            <w:r>
+              <w:rPr>
+                <w:rFonts w:ascii="Arial" w:eastAsia="Arial" w:hAnsi="Arial" w:cs="Arial"/>
+                <w:noProof/>
+                <w:sz w:val="24"/>
+                <w:szCs w:val="24"/>
+              </w:rPr>
+              <w:t>Essencial</w:t>
+            </w:r>
+          </w:p>
+        </w:tc>
+      </w:tr>
+      <w:tr>
+        <w:tc>
+          <w:tcPr>
+            <w:tcW w:w="2547" w:type="dxa"/>
+          </w:tcPr>
+          <w:p>
+            <w:pPr>
+              <w:spacing w:line="259" w:lineRule="auto"/>
+              <w:rPr>
+                <w:rFonts w:ascii="Arial" w:eastAsia="Arial" w:hAnsi="Arial" w:cs="Arial"/>
+                <w:noProof/>
+                <w:sz w:val="24"/>
+                <w:szCs w:val="24"/>
+              </w:rPr>
+            </w:pPr>
+            <w:r>
+              <w:rPr>
+                <w:rFonts w:ascii="Arial" w:eastAsia="Arial" w:hAnsi="Arial" w:cs="Arial"/>
+                <w:noProof/>
+                <w:sz w:val="24"/>
+                <w:szCs w:val="24"/>
+              </w:rPr>
+              <w:t>Compra de sensores</w:t>
+            </w:r>
+          </w:p>
+        </w:tc>
+        <w:tc>
+          <w:tcPr>
+            <w:tcW w:w="1843" w:type="dxa"/>
+          </w:tcPr>
+          <w:p>
+            <w:pPr>
+              <w:rPr>
+                <w:rFonts w:ascii="Arial" w:eastAsia="Arial" w:hAnsi="Arial" w:cs="Arial"/>
+                <w:noProof/>
+                <w:sz w:val="24"/>
+                <w:szCs w:val="24"/>
+              </w:rPr>
+            </w:pPr>
+            <w:r>
+              <w:rPr>
+                <w:rFonts w:ascii="Arial" w:eastAsia="Arial" w:hAnsi="Arial" w:cs="Arial"/>
+                <w:noProof/>
+                <w:sz w:val="24"/>
+                <w:szCs w:val="24"/>
+              </w:rPr>
+              <w:t>Essencial</w:t>
+            </w:r>
+          </w:p>
+        </w:tc>
+      </w:tr>
+      <w:tr>
+        <w:tc>
+          <w:tcPr>
+            <w:tcW w:w="2547" w:type="dxa"/>
+          </w:tcPr>
+          <w:p>
+            <w:pPr>
+              <w:rPr>
+                <w:rFonts w:ascii="Arial" w:eastAsia="Arial" w:hAnsi="Arial" w:cs="Arial"/>
+                <w:noProof/>
+                <w:sz w:val="24"/>
+                <w:szCs w:val="24"/>
+              </w:rPr>
+            </w:pPr>
+            <w:r>
+              <w:rPr>
+                <w:rFonts w:ascii="Arial" w:eastAsia="Arial" w:hAnsi="Arial" w:cs="Arial"/>
+                <w:noProof/>
+                <w:sz w:val="24"/>
+                <w:szCs w:val="24"/>
+              </w:rPr>
+              <w:t>Banco de dados atualizados sempre</w:t>
+            </w:r>
+          </w:p>
+        </w:tc>
+        <w:tc>
+          <w:tcPr>
+            <w:tcW w:w="1843" w:type="dxa"/>
+          </w:tcPr>
+          <w:p>
+            <w:pPr>
+              <w:rPr>
+                <w:rFonts w:ascii="Arial" w:eastAsia="Arial" w:hAnsi="Arial" w:cs="Arial"/>
+                <w:noProof/>
+                <w:sz w:val="24"/>
+                <w:szCs w:val="24"/>
+              </w:rPr>
+            </w:pPr>
+            <w:r>
+              <w:rPr>
+                <w:rFonts w:ascii="Arial" w:eastAsia="Arial" w:hAnsi="Arial" w:cs="Arial"/>
+                <w:noProof/>
+                <w:sz w:val="24"/>
+                <w:szCs w:val="24"/>
+              </w:rPr>
+              <w:t>importante</w:t>
+            </w:r>
+          </w:p>
+        </w:tc>
+      </w:tr>
+      <w:tr>
+        <w:tc>
+          <w:tcPr>
+            <w:tcW w:w="2547" w:type="dxa"/>
+          </w:tcPr>
+          <w:p>
+            <w:pPr>
+              <w:rPr>
+                <w:rFonts w:ascii="Arial" w:eastAsia="Arial" w:hAnsi="Arial" w:cs="Arial"/>
+                <w:noProof/>
+                <w:sz w:val="24"/>
+                <w:szCs w:val="24"/>
+              </w:rPr>
+            </w:pPr>
+            <w:r>
+              <w:rPr>
+                <w:rFonts w:ascii="Arial" w:eastAsia="Arial" w:hAnsi="Arial" w:cs="Arial"/>
+                <w:noProof/>
+                <w:sz w:val="24"/>
+                <w:szCs w:val="24"/>
+              </w:rPr>
+              <w:t>Software para a produção de dashboards</w:t>
+            </w:r>
+          </w:p>
+        </w:tc>
+        <w:tc>
+          <w:tcPr>
+            <w:tcW w:w="1843" w:type="dxa"/>
+          </w:tcPr>
+          <w:p>
+            <w:pPr>
+              <w:rPr>
+                <w:rFonts w:ascii="Arial" w:eastAsia="Arial" w:hAnsi="Arial" w:cs="Arial"/>
+                <w:noProof/>
+                <w:sz w:val="24"/>
+                <w:szCs w:val="24"/>
+              </w:rPr>
+            </w:pPr>
+            <w:r>
+              <w:rPr>
+                <w:rFonts w:ascii="Arial" w:eastAsia="Arial" w:hAnsi="Arial" w:cs="Arial"/>
+                <w:noProof/>
+                <w:sz w:val="24"/>
+                <w:szCs w:val="24"/>
+              </w:rPr>
+              <w:t>desejavel</w:t>
+            </w:r>
+          </w:p>
+        </w:tc>
+      </w:tr>
+      <w:tr>
+        <w:trPr>
+          <w:trHeight w:val="870"/>
+        </w:trPr>
+        <w:tc>
+          <w:tcPr>
+            <w:tcW w:w="2547" w:type="dxa"/>
+          </w:tcPr>
+          <w:p>
+            <w:pPr>
+              <w:rPr>
+                <w:rFonts w:ascii="Arial" w:eastAsia="Arial" w:hAnsi="Arial" w:cs="Arial"/>
+                <w:noProof/>
+                <w:sz w:val="24"/>
+                <w:szCs w:val="24"/>
+              </w:rPr>
+            </w:pPr>
+            <w:r>
+              <w:rPr>
+                <w:rFonts w:ascii="Arial" w:eastAsia="Arial" w:hAnsi="Arial" w:cs="Arial"/>
+                <w:noProof/>
+                <w:sz w:val="24"/>
+                <w:szCs w:val="24"/>
+              </w:rPr>
+              <w:lastRenderedPageBreak/>
+              <w:t>Conseguir Internet para o compartilhamento dados</w:t>
+            </w:r>
+          </w:p>
+        </w:tc>
+        <w:tc>
+          <w:tcPr>
+            <w:tcW w:w="1843" w:type="dxa"/>
+          </w:tcPr>
+          <w:p>
+            <w:pPr>
+              <w:rPr>
+                <w:rFonts w:ascii="Arial" w:eastAsia="Arial" w:hAnsi="Arial" w:cs="Arial"/>
+                <w:noProof/>
+                <w:sz w:val="24"/>
+                <w:szCs w:val="24"/>
+              </w:rPr>
+            </w:pPr>
+            <w:r>
+              <w:rPr>
+                <w:rFonts w:ascii="Arial" w:eastAsia="Arial" w:hAnsi="Arial" w:cs="Arial"/>
+                <w:noProof/>
+                <w:sz w:val="24"/>
+                <w:szCs w:val="24"/>
+              </w:rPr>
+              <w:t>Essencial</w:t>
+            </w:r>
+          </w:p>
+        </w:tc>
+      </w:tr>
+      <w:tr>
+        <w:trPr>
+          <w:trHeight w:val="870"/>
+        </w:trPr>
+        <w:tc>
+          <w:tcPr>
+            <w:tcW w:w="2547" w:type="dxa"/>
+          </w:tcPr>
+          <w:p>
+            <w:pPr>
+              <w:rPr>
+                <w:rFonts w:ascii="Arial" w:eastAsia="Arial" w:hAnsi="Arial" w:cs="Arial"/>
+                <w:noProof/>
+                <w:sz w:val="24"/>
+                <w:szCs w:val="24"/>
+              </w:rPr>
+            </w:pPr>
+            <w:r>
+              <w:rPr>
+                <w:rFonts w:ascii="Arial" w:eastAsia="Arial" w:hAnsi="Arial" w:cs="Arial"/>
+                <w:noProof/>
+                <w:sz w:val="24"/>
+                <w:szCs w:val="24"/>
+              </w:rPr>
+              <w:t>Programar o back-end do site</w:t>
+            </w:r>
+          </w:p>
+        </w:tc>
+        <w:tc>
+          <w:tcPr>
+            <w:tcW w:w="1843" w:type="dxa"/>
+          </w:tcPr>
+          <w:p>
+            <w:pPr>
+              <w:rPr>
+                <w:rFonts w:ascii="Arial" w:eastAsia="Arial" w:hAnsi="Arial" w:cs="Arial"/>
+                <w:noProof/>
+                <w:sz w:val="24"/>
+                <w:szCs w:val="24"/>
+              </w:rPr>
+            </w:pPr>
+            <w:r>
+              <w:rPr>
+                <w:rFonts w:ascii="Arial" w:eastAsia="Arial" w:hAnsi="Arial" w:cs="Arial"/>
+                <w:noProof/>
+                <w:sz w:val="24"/>
+                <w:szCs w:val="24"/>
+              </w:rPr>
+              <w:t>Essencial</w:t>
+            </w:r>
+          </w:p>
+        </w:tc>
+      </w:tr>
+      <w:tr>
+        <w:trPr>
+          <w:trHeight w:val="870"/>
+        </w:trPr>
+        <w:tc>
+          <w:tcPr>
+            <w:tcW w:w="2547" w:type="dxa"/>
+          </w:tcPr>
+          <w:p>
+            <w:pPr>
+              <w:rPr>
+                <w:rFonts w:ascii="Arial" w:eastAsia="Arial" w:hAnsi="Arial" w:cs="Arial"/>
+                <w:noProof/>
+                <w:sz w:val="24"/>
+                <w:szCs w:val="24"/>
+              </w:rPr>
+            </w:pPr>
+            <w:r>
+              <w:rPr>
+                <w:rFonts w:ascii="Arial" w:eastAsia="Arial" w:hAnsi="Arial" w:cs="Arial"/>
+                <w:noProof/>
+                <w:sz w:val="24"/>
+                <w:szCs w:val="24"/>
+              </w:rPr>
+              <w:t>Programar o front-end do site</w:t>
+            </w:r>
+          </w:p>
+        </w:tc>
+        <w:tc>
+          <w:tcPr>
+            <w:tcW w:w="1843" w:type="dxa"/>
+          </w:tcPr>
+          <w:p>
+            <w:pPr>
+              <w:rPr>
+                <w:rFonts w:ascii="Arial" w:eastAsia="Arial" w:hAnsi="Arial" w:cs="Arial"/>
+                <w:noProof/>
+                <w:sz w:val="24"/>
+                <w:szCs w:val="24"/>
+              </w:rPr>
+            </w:pPr>
+            <w:r>
+              <w:rPr>
+                <w:rFonts w:ascii="Arial" w:eastAsia="Arial" w:hAnsi="Arial" w:cs="Arial"/>
+                <w:noProof/>
+                <w:sz w:val="24"/>
+                <w:szCs w:val="24"/>
+              </w:rPr>
+              <w:t>Essencial</w:t>
+            </w:r>
+          </w:p>
+        </w:tc>
+      </w:tr>
+      <w:tr>
+        <w:trPr>
+          <w:trHeight w:val="870"/>
+        </w:trPr>
+        <w:tc>
+          <w:tcPr>
+            <w:tcW w:w="2547" w:type="dxa"/>
+          </w:tcPr>
+          <w:p>
+            <w:pPr>
+              <w:rPr>
+                <w:rFonts w:ascii="Arial" w:eastAsia="Arial" w:hAnsi="Arial" w:cs="Arial"/>
+                <w:noProof/>
+                <w:sz w:val="24"/>
+                <w:szCs w:val="24"/>
+              </w:rPr>
+            </w:pPr>
+            <w:r>
+              <w:rPr>
+                <w:rFonts w:ascii="Arial" w:eastAsia="Arial" w:hAnsi="Arial" w:cs="Arial"/>
+                <w:noProof/>
+                <w:sz w:val="24"/>
+                <w:szCs w:val="24"/>
+              </w:rPr>
+              <w:t>Introduzir regras de negocio para o cadastro</w:t>
+            </w:r>
+          </w:p>
+        </w:tc>
+        <w:tc>
+          <w:tcPr>
+            <w:tcW w:w="1843" w:type="dxa"/>
+          </w:tcPr>
+          <w:p>
+            <w:pPr>
+              <w:rPr>
+                <w:rFonts w:ascii="Arial" w:eastAsia="Arial" w:hAnsi="Arial" w:cs="Arial"/>
+                <w:noProof/>
+                <w:sz w:val="24"/>
+                <w:szCs w:val="24"/>
+              </w:rPr>
+            </w:pPr>
+            <w:r>
+              <w:rPr>
+                <w:rFonts w:ascii="Arial" w:eastAsia="Arial" w:hAnsi="Arial" w:cs="Arial"/>
+                <w:noProof/>
+                <w:sz w:val="24"/>
+                <w:szCs w:val="24"/>
+              </w:rPr>
+              <w:t>importante</w:t>
+            </w:r>
+          </w:p>
+        </w:tc>
+      </w:tr>
+      <w:tr>
+        <w:trPr>
+          <w:trHeight w:val="870"/>
+        </w:trPr>
+        <w:tc>
+          <w:tcPr>
+            <w:tcW w:w="2547" w:type="dxa"/>
+          </w:tcPr>
+          <w:p>
+            <w:pPr>
+              <w:rPr>
+                <w:rFonts w:ascii="Arial" w:eastAsia="Arial" w:hAnsi="Arial" w:cs="Arial"/>
+                <w:noProof/>
+                <w:sz w:val="24"/>
+                <w:szCs w:val="24"/>
+              </w:rPr>
+            </w:pPr>
+            <w:r>
+              <w:rPr>
+                <w:rFonts w:ascii="Arial" w:eastAsia="Arial" w:hAnsi="Arial" w:cs="Arial"/>
+                <w:noProof/>
+                <w:sz w:val="24"/>
+                <w:szCs w:val="24"/>
+              </w:rPr>
+              <w:t>Modo de manutenção e atualização dos dados das empresas</w:t>
+            </w:r>
+          </w:p>
+        </w:tc>
+        <w:tc>
+          <w:tcPr>
+            <w:tcW w:w="1843" w:type="dxa"/>
+          </w:tcPr>
+          <w:p>
+            <w:pPr>
+              <w:rPr>
+                <w:rFonts w:ascii="Arial" w:eastAsia="Arial" w:hAnsi="Arial" w:cs="Arial"/>
+                <w:noProof/>
+                <w:sz w:val="24"/>
+                <w:szCs w:val="24"/>
+              </w:rPr>
+            </w:pPr>
+            <w:r>
+              <w:rPr>
+                <w:rFonts w:ascii="Arial" w:eastAsia="Arial" w:hAnsi="Arial" w:cs="Arial"/>
+                <w:noProof/>
+                <w:sz w:val="24"/>
+                <w:szCs w:val="24"/>
+              </w:rPr>
+              <w:t>importante</w:t>
+            </w:r>
+          </w:p>
+        </w:tc>
+      </w:tr>
+      <w:tr>
+        <w:trPr>
+          <w:trHeight w:val="870"/>
+        </w:trPr>
+        <w:tc>
+          <w:tcPr>
+            <w:tcW w:w="2547" w:type="dxa"/>
+          </w:tcPr>
+          <w:p>
+            <w:pPr>
+              <w:rPr>
+                <w:rFonts w:ascii="Arial" w:eastAsia="Arial" w:hAnsi="Arial" w:cs="Arial"/>
+                <w:noProof/>
+                <w:sz w:val="24"/>
+                <w:szCs w:val="24"/>
+              </w:rPr>
+            </w:pPr>
+            <w:r>
+              <w:rPr>
+                <w:rFonts w:ascii="Arial" w:eastAsia="Arial" w:hAnsi="Arial" w:cs="Arial"/>
+                <w:noProof/>
+                <w:sz w:val="24"/>
+                <w:szCs w:val="24"/>
+              </w:rPr>
+              <w:t>Introduzir canais de comunicação com os clientes</w:t>
+            </w:r>
+          </w:p>
+        </w:tc>
+        <w:tc>
+          <w:tcPr>
+            <w:tcW w:w="1843" w:type="dxa"/>
+          </w:tcPr>
+          <w:p>
+            <w:pPr>
+              <w:rPr>
+                <w:rFonts w:ascii="Arial" w:eastAsia="Arial" w:hAnsi="Arial" w:cs="Arial"/>
+                <w:noProof/>
+                <w:sz w:val="24"/>
+                <w:szCs w:val="24"/>
+              </w:rPr>
+            </w:pPr>
+            <w:r>
+              <w:rPr>
+                <w:rFonts w:ascii="Arial" w:eastAsia="Arial" w:hAnsi="Arial" w:cs="Arial"/>
+                <w:noProof/>
+                <w:sz w:val="24"/>
+                <w:szCs w:val="24"/>
+              </w:rPr>
+              <w:t>desejavel</w:t>
+            </w:r>
+          </w:p>
+        </w:tc>
+      </w:tr>
+      <w:tr>
+        <w:trPr>
+          <w:trHeight w:val="870"/>
+        </w:trPr>
+        <w:tc>
+          <w:tcPr>
+            <w:tcW w:w="2547" w:type="dxa"/>
+          </w:tcPr>
+          <w:p>
+            <w:pPr>
+              <w:rPr>
+                <w:rFonts w:ascii="Arial" w:eastAsia="Arial" w:hAnsi="Arial" w:cs="Arial"/>
+                <w:noProof/>
+                <w:sz w:val="24"/>
+                <w:szCs w:val="24"/>
+              </w:rPr>
+            </w:pPr>
+            <w:r>
+              <w:rPr>
+                <w:rFonts w:ascii="Arial" w:eastAsia="Arial" w:hAnsi="Arial" w:cs="Arial"/>
+                <w:noProof/>
+                <w:sz w:val="24"/>
+                <w:szCs w:val="24"/>
+              </w:rPr>
+              <w:t>Manual para o bom manuseio dos sensores</w:t>
+            </w:r>
+          </w:p>
+        </w:tc>
+        <w:tc>
+          <w:tcPr>
+            <w:tcW w:w="1843" w:type="dxa"/>
+          </w:tcPr>
+          <w:p>
+            <w:pPr>
+              <w:rPr>
+                <w:rFonts w:ascii="Arial" w:eastAsia="Arial" w:hAnsi="Arial" w:cs="Arial"/>
+                <w:noProof/>
+                <w:sz w:val="24"/>
+                <w:szCs w:val="24"/>
+              </w:rPr>
+            </w:pPr>
+            <w:r>
+              <w:rPr>
+                <w:rFonts w:ascii="Arial" w:eastAsia="Arial" w:hAnsi="Arial" w:cs="Arial"/>
+                <w:noProof/>
+                <w:sz w:val="24"/>
+                <w:szCs w:val="24"/>
+              </w:rPr>
+              <w:t>desejavel</w:t>
+            </w:r>
+          </w:p>
+        </w:tc>
+      </w:tr>
+    </w:tbl>
     <w:p/>
     <w:p>
       <w:pPr>
@@ -1788,7 +2333,21 @@
           <w:sz w:val="24"/>
           <w:szCs w:val="24"/>
         </w:rPr>
-        <w:t>Disponibilidade de pelo menos 5 funcionários de diferentes áreas para sabermos onde devemos realizar a implementação dos sensores primeiro momento;</w:t>
+        <w:t>Disponibilidade de pelo menos 5 funcionários de diferentes áreas para sabermos onde</w:t>
+      </w:r>
+      <w:r>
+        <w:rPr>
+          <w:sz w:val="24"/>
+          <w:szCs w:val="24"/>
+        </w:rPr>
+        <w:t xml:space="preserve"> </w:t>
+      </w:r>
+      <w:r>
+        <w:rPr>
+          <w:sz w:val="24"/>
+          <w:szCs w:val="24"/>
+        </w:rPr>
+        <w:t>devemos realizar a implementação dos sensores primeiro momento;</w:t>
       </w:r>
     </w:p>
     <w:p>
@@ -1837,8 +2396,6 @@
       </w:pPr>
       <w:r>
         <w:br/>
-      </w:r>
-      <w:r>
         <w:t>Restrições</w:t>
       </w:r>
     </w:p>
@@ -1883,7 +2440,7 @@
       <w:headerReference w:type="default" r:id="rId12"/>
       <w:headerReference w:type="first" r:id="rId13"/>
       <w:footerReference w:type="first" r:id="rId14"/>
-      <w:pgSz w:w="11906" w:h="16838" w:orient="portrait" w:code="9"/>
+      <w:pgSz w:w="11906" w:h="16838" w:code="9"/>
       <w:pgMar w:top="964" w:right="964" w:bottom="964" w:left="964" w:header="709" w:footer="709" w:gutter="0"/>
       <w:pgNumType w:start="0"/>
       <w:cols w:space="708"/>
@@ -1932,8 +2489,6 @@
     </w:r>
     <w:r>
       <w:br/>
-    </w:r>
-    <w:r>
       <w:t>2022</w:t>
     </w:r>
   </w:p>
@@ -1977,7 +2532,7 @@
         <w:noProof/>
       </w:rPr>
       <w:pict w14:anchorId="6E480721">
-        <v:shapetype id="_x0000_t75" coordsize="21600,21600" filled="f" stroked="f" o:spt="75" o:preferrelative="t" path="m@4@5l@4@11@9@11@9@5xe">
+        <v:shapetype id="_x0000_t75" coordsize="21600,21600" o:spt="75" o:preferrelative="t" path="m@4@5l@4@11@9@11@9@5xe" filled="f" stroked="f">
           <v:stroke joinstyle="miter"/>
           <v:formulas>
             <v:f eqn="if lineDrawn pixelLineWidth 0"/>
@@ -1993,11 +2548,11 @@
             <v:f eqn="prod @7 21600 pixelHeight"/>
             <v:f eqn="sum @10 21600 0"/>
           </v:formulas>
-          <v:path gradientshapeok="t" o:connecttype="rect" o:extrusionok="f"/>
+          <v:path o:extrusionok="f" gradientshapeok="t" o:connecttype="rect"/>
           <o:lock v:ext="edit" aspectratio="t"/>
         </v:shapetype>
-        <v:shape id="WordPictureWatermark635783501" style="position:absolute;margin-left:0;margin-top:0;width:596.2pt;height:842pt;z-index:-251658239;mso-position-horizontal:center;mso-position-horizontal-relative:margin;mso-position-vertical:center;mso-position-vertical-relative:margin" o:spid="_x0000_s1086" o:allowincell="f" type="#_x0000_t75">
-          <v:imagedata o:title="fundo_timbrado_margemestreita" r:id="rId1"/>
+        <v:shape id="WordPictureWatermark635783501" o:spid="_x0000_s1086" type="#_x0000_t75" style="position:absolute;margin-left:0;margin-top:0;width:596.2pt;height:842pt;z-index:-251658239;mso-position-horizontal:center;mso-position-horizontal-relative:margin;mso-position-vertical:center;mso-position-vertical-relative:margin" o:allowincell="f">
+          <v:imagedata r:id="rId1" o:title="fundo_timbrado_margemestreita"/>
           <w10:wrap anchorx="margin" anchory="page"/>
         </v:shape>
       </w:pict>
@@ -2017,7 +2572,7 @@
         <w:noProof/>
       </w:rPr>
       <w:pict w14:anchorId="12CB45C4">
-        <v:shapetype id="_x0000_t75" coordsize="21600,21600" filled="f" stroked="f" o:spt="75" o:preferrelative="t" path="m@4@5l@4@11@9@11@9@5xe">
+        <v:shapetype id="_x0000_t75" coordsize="21600,21600" o:spt="75" o:preferrelative="t" path="m@4@5l@4@11@9@11@9@5xe" filled="f" stroked="f">
           <v:stroke joinstyle="miter"/>
           <v:formulas>
             <v:f eqn="if lineDrawn pixelLineWidth 0"/>
@@ -2033,11 +2588,11 @@
             <v:f eqn="prod @7 21600 pixelHeight"/>
             <v:f eqn="sum @10 21600 0"/>
           </v:formulas>
-          <v:path gradientshapeok="t" o:connecttype="rect" o:extrusionok="f"/>
+          <v:path o:extrusionok="f" gradientshapeok="t" o:connecttype="rect"/>
           <o:lock v:ext="edit" aspectratio="t"/>
         </v:shapetype>
-        <v:shape id="WordPictureWatermark635783502" style="position:absolute;margin-left:0;margin-top:0;width:596.2pt;height:842pt;z-index:-251658238;mso-position-horizontal:center;mso-position-horizontal-relative:margin;mso-position-vertical:center;mso-position-vertical-relative:margin" o:spid="_x0000_s1087" o:allowincell="f" type="#_x0000_t75">
-          <v:imagedata o:title="fundo_timbrado_margemestreita" r:id="rId1"/>
+        <v:shape id="WordPictureWatermark635783502" o:spid="_x0000_s1087" type="#_x0000_t75" style="position:absolute;margin-left:0;margin-top:0;width:596.2pt;height:842pt;z-index:-251658238;mso-position-horizontal:center;mso-position-horizontal-relative:margin;mso-position-vertical:center;mso-position-vertical-relative:margin" o:allowincell="f">
+          <v:imagedata r:id="rId1" o:title="fundo_timbrado_margemestreita"/>
           <w10:wrap anchorx="margin" anchory="page"/>
         </v:shape>
       </w:pict>
@@ -2057,7 +2612,7 @@
         <w:noProof/>
       </w:rPr>
       <w:pict w14:anchorId="464574E3">
-        <v:shapetype id="_x0000_t75" coordsize="21600,21600" filled="f" stroked="f" o:spt="75" o:preferrelative="t" path="m@4@5l@4@11@9@11@9@5xe">
+        <v:shapetype id="_x0000_t75" coordsize="21600,21600" o:spt="75" o:preferrelative="t" path="m@4@5l@4@11@9@11@9@5xe" filled="f" stroked="f">
           <v:stroke joinstyle="miter"/>
           <v:formulas>
             <v:f eqn="if lineDrawn pixelLineWidth 0"/>
@@ -2073,11 +2628,11 @@
             <v:f eqn="prod @7 21600 pixelHeight"/>
             <v:f eqn="sum @10 21600 0"/>
           </v:formulas>
-          <v:path gradientshapeok="t" o:connecttype="rect" o:extrusionok="f"/>
+          <v:path o:extrusionok="f" gradientshapeok="t" o:connecttype="rect"/>
           <o:lock v:ext="edit" aspectratio="t"/>
         </v:shapetype>
-        <v:shape id="WordPictureWatermark635783500" style="position:absolute;margin-left:0;margin-top:0;width:596.2pt;height:842pt;z-index:-251658240;mso-position-horizontal:center;mso-position-horizontal-relative:margin;mso-position-vertical:center;mso-position-vertical-relative:margin" o:spid="_x0000_s1085" o:allowincell="f" type="#_x0000_t75">
-          <v:imagedata o:title="fundo_timbrado_margemestreita" r:id="rId1"/>
+        <v:shape id="WordPictureWatermark635783500" o:spid="_x0000_s1085" type="#_x0000_t75" style="position:absolute;margin-left:0;margin-top:0;width:596.2pt;height:842pt;z-index:-251658240;mso-position-horizontal:center;mso-position-horizontal-relative:margin;mso-position-vertical:center;mso-position-vertical-relative:margin" o:allowincell="f">
+          <v:imagedata r:id="rId1" o:title="fundo_timbrado_margemestreita"/>
           <w10:wrap anchorx="margin" anchory="page"/>
         </v:shape>
       </w:pict>
@@ -2087,22 +2642,23 @@
 </file>
 
 <file path=word/intelligence2.xml><?xml version="1.0" encoding="utf-8"?>
-<int2:intelligence xmlns:int2="http://schemas.microsoft.com/office/intelligence/2020/intelligence">
+<int2:intelligence xmlns:int2="http://schemas.microsoft.com/office/intelligence/2020/intelligence" xmlns:oel="http://schemas.microsoft.com/office/2019/extlst">
   <int2:observations>
     <int2:textHash int2:hashCode="P6LcihKfETWwq0" int2:id="Uh09acv6">
-      <int2:state int2:type="LegacyProofing" int2:value="Rejected"/>
+      <int2:state int2:value="Rejected" int2:type="LegacyProofing"/>
     </int2:textHash>
     <int2:textHash int2:hashCode="otYxlKdRCaC+n6" int2:id="rc4QziD3">
-      <int2:state int2:type="LegacyProofing" int2:value="Rejected"/>
+      <int2:state int2:value="Rejected" int2:type="LegacyProofing"/>
     </int2:textHash>
     <int2:textHash int2:hashCode="EeMRO+7e92flaS" int2:id="sXSrleSu">
-      <int2:state int2:type="LegacyProofing" int2:value="Rejected"/>
+      <int2:state int2:value="Rejected" int2:type="LegacyProofing"/>
     </int2:textHash>
     <int2:bookmark int2:bookmarkName="_Int_2itF8gDN" int2:invalidationBookmarkName="" int2:hashCode="2XuA9iXM97OM/5" int2:id="gOulIMOR">
-      <int2:state int2:type="LegacyProofing" int2:value="Rejected"/>
+      <int2:state int2:value="Rejected" int2:type="LegacyProofing"/>
     </int2:bookmark>
   </int2:observations>
   <int2:intelligenceSettings/>
+  <int2:onDemandWorkflows/>
 </int2:intelligence>
 </file>
 
@@ -2121,7 +2677,7 @@
         <w:ind w:left="720" w:hanging="360"/>
       </w:pPr>
       <w:rPr>
-        <w:rFonts w:hint="default" w:ascii="Symbol" w:hAnsi="Symbol"/>
+        <w:rFonts w:ascii="Symbol" w:hAnsi="Symbol" w:hint="default"/>
       </w:rPr>
     </w:lvl>
     <w:lvl w:ilvl="1" w:tplc="04160003" w:tentative="1">
@@ -2133,7 +2689,7 @@
         <w:ind w:left="1440" w:hanging="360"/>
       </w:pPr>
       <w:rPr>
-        <w:rFonts w:hint="default" w:ascii="Courier New" w:hAnsi="Courier New" w:cs="Courier New"/>
+        <w:rFonts w:ascii="Courier New" w:hAnsi="Courier New" w:cs="Courier New" w:hint="default"/>
       </w:rPr>
     </w:lvl>
     <w:lvl w:ilvl="2" w:tplc="04160005" w:tentative="1">
@@ -2145,7 +2701,7 @@
         <w:ind w:left="2160" w:hanging="360"/>
       </w:pPr>
       <w:rPr>
-        <w:rFonts w:hint="default" w:ascii="Wingdings" w:hAnsi="Wingdings"/>
+        <w:rFonts w:ascii="Wingdings" w:hAnsi="Wingdings" w:hint="default"/>
       </w:rPr>
     </w:lvl>
     <w:lvl w:ilvl="3" w:tplc="04160001" w:tentative="1">
@@ -2157,7 +2713,7 @@
         <w:ind w:left="2880" w:hanging="360"/>
       </w:pPr>
       <w:rPr>
-        <w:rFonts w:hint="default" w:ascii="Symbol" w:hAnsi="Symbol"/>
+        <w:rFonts w:ascii="Symbol" w:hAnsi="Symbol" w:hint="default"/>
       </w:rPr>
     </w:lvl>
     <w:lvl w:ilvl="4" w:tplc="04160003" w:tentative="1">
@@ -2169,7 +2725,7 @@
         <w:ind w:left="3600" w:hanging="360"/>
       </w:pPr>
       <w:rPr>
-        <w:rFonts w:hint="default" w:ascii="Courier New" w:hAnsi="Courier New" w:cs="Courier New"/>
+        <w:rFonts w:ascii="Courier New" w:hAnsi="Courier New" w:cs="Courier New" w:hint="default"/>
       </w:rPr>
     </w:lvl>
     <w:lvl w:ilvl="5" w:tplc="04160005" w:tentative="1">
@@ -2181,7 +2737,7 @@
         <w:ind w:left="4320" w:hanging="360"/>
       </w:pPr>
       <w:rPr>
-        <w:rFonts w:hint="default" w:ascii="Wingdings" w:hAnsi="Wingdings"/>
+        <w:rFonts w:ascii="Wingdings" w:hAnsi="Wingdings" w:hint="default"/>
       </w:rPr>
     </w:lvl>
     <w:lvl w:ilvl="6" w:tplc="04160001" w:tentative="1">
@@ -2193,7 +2749,7 @@
         <w:ind w:left="5040" w:hanging="360"/>
       </w:pPr>
       <w:rPr>
-        <w:rFonts w:hint="default" w:ascii="Symbol" w:hAnsi="Symbol"/>
+        <w:rFonts w:ascii="Symbol" w:hAnsi="Symbol" w:hint="default"/>
       </w:rPr>
     </w:lvl>
     <w:lvl w:ilvl="7" w:tplc="04160003" w:tentative="1">
@@ -2205,7 +2761,7 @@
         <w:ind w:left="5760" w:hanging="360"/>
       </w:pPr>
       <w:rPr>
-        <w:rFonts w:hint="default" w:ascii="Courier New" w:hAnsi="Courier New" w:cs="Courier New"/>
+        <w:rFonts w:ascii="Courier New" w:hAnsi="Courier New" w:cs="Courier New" w:hint="default"/>
       </w:rPr>
     </w:lvl>
     <w:lvl w:ilvl="8" w:tplc="04160005" w:tentative="1">
@@ -2217,7 +2773,7 @@
         <w:ind w:left="6480" w:hanging="360"/>
       </w:pPr>
       <w:rPr>
-        <w:rFonts w:hint="default" w:ascii="Wingdings" w:hAnsi="Wingdings"/>
+        <w:rFonts w:ascii="Wingdings" w:hAnsi="Wingdings" w:hint="default"/>
       </w:rPr>
     </w:lvl>
   </w:abstractNum>
@@ -2492,7 +3048,7 @@
         <w:ind w:left="720" w:hanging="360"/>
       </w:pPr>
       <w:rPr>
-        <w:rFonts w:hint="default" w:ascii="Symbol" w:hAnsi="Symbol"/>
+        <w:rFonts w:ascii="Symbol" w:hAnsi="Symbol" w:hint="default"/>
       </w:rPr>
     </w:lvl>
     <w:lvl w:ilvl="1" w:tplc="04160003" w:tentative="1">
@@ -2504,7 +3060,7 @@
         <w:ind w:left="1440" w:hanging="360"/>
       </w:pPr>
       <w:rPr>
-        <w:rFonts w:hint="default" w:ascii="Courier New" w:hAnsi="Courier New" w:cs="Courier New"/>
+        <w:rFonts w:ascii="Courier New" w:hAnsi="Courier New" w:cs="Courier New" w:hint="default"/>
       </w:rPr>
     </w:lvl>
     <w:lvl w:ilvl="2" w:tplc="04160005" w:tentative="1">
@@ -2516,7 +3072,7 @@
         <w:ind w:left="2160" w:hanging="360"/>
       </w:pPr>
       <w:rPr>
-        <w:rFonts w:hint="default" w:ascii="Wingdings" w:hAnsi="Wingdings"/>
+        <w:rFonts w:ascii="Wingdings" w:hAnsi="Wingdings" w:hint="default"/>
       </w:rPr>
     </w:lvl>
     <w:lvl w:ilvl="3" w:tplc="04160001" w:tentative="1">
@@ -2528,7 +3084,7 @@
         <w:ind w:left="2880" w:hanging="360"/>
       </w:pPr>
       <w:rPr>
-        <w:rFonts w:hint="default" w:ascii="Symbol" w:hAnsi="Symbol"/>
+        <w:rFonts w:ascii="Symbol" w:hAnsi="Symbol" w:hint="default"/>
       </w:rPr>
     </w:lvl>
     <w:lvl w:ilvl="4" w:tplc="04160003" w:tentative="1">
@@ -2540,7 +3096,7 @@
         <w:ind w:left="3600" w:hanging="360"/>
       </w:pPr>
       <w:rPr>
-        <w:rFonts w:hint="default" w:ascii="Courier New" w:hAnsi="Courier New" w:cs="Courier New"/>
+        <w:rFonts w:ascii="Courier New" w:hAnsi="Courier New" w:cs="Courier New" w:hint="default"/>
       </w:rPr>
     </w:lvl>
     <w:lvl w:ilvl="5" w:tplc="04160005" w:tentative="1">
@@ -2552,7 +3108,7 @@
         <w:ind w:left="4320" w:hanging="360"/>
       </w:pPr>
       <w:rPr>
-        <w:rFonts w:hint="default" w:ascii="Wingdings" w:hAnsi="Wingdings"/>
+        <w:rFonts w:ascii="Wingdings" w:hAnsi="Wingdings" w:hint="default"/>
       </w:rPr>
     </w:lvl>
     <w:lvl w:ilvl="6" w:tplc="04160001" w:tentative="1">
@@ -2564,7 +3120,7 @@
         <w:ind w:left="5040" w:hanging="360"/>
       </w:pPr>
       <w:rPr>
-        <w:rFonts w:hint="default" w:ascii="Symbol" w:hAnsi="Symbol"/>
+        <w:rFonts w:ascii="Symbol" w:hAnsi="Symbol" w:hint="default"/>
       </w:rPr>
     </w:lvl>
     <w:lvl w:ilvl="7" w:tplc="04160003" w:tentative="1">
@@ -2576,7 +3132,7 @@
         <w:ind w:left="5760" w:hanging="360"/>
       </w:pPr>
       <w:rPr>
-        <w:rFonts w:hint="default" w:ascii="Courier New" w:hAnsi="Courier New" w:cs="Courier New"/>
+        <w:rFonts w:ascii="Courier New" w:hAnsi="Courier New" w:cs="Courier New" w:hint="default"/>
       </w:rPr>
     </w:lvl>
     <w:lvl w:ilvl="8" w:tplc="04160005" w:tentative="1">
@@ -2588,7 +3144,7 @@
         <w:ind w:left="6480" w:hanging="360"/>
       </w:pPr>
       <w:rPr>
-        <w:rFonts w:hint="default" w:ascii="Wingdings" w:hAnsi="Wingdings"/>
+        <w:rFonts w:ascii="Wingdings" w:hAnsi="Wingdings" w:hint="default"/>
       </w:rPr>
     </w:lvl>
   </w:abstractNum>
@@ -2691,7 +3247,7 @@
         <w:ind w:left="720" w:hanging="360"/>
       </w:pPr>
       <w:rPr>
-        <w:rFonts w:hint="default" w:ascii="Symbol" w:hAnsi="Symbol"/>
+        <w:rFonts w:ascii="Symbol" w:hAnsi="Symbol" w:hint="default"/>
       </w:rPr>
     </w:lvl>
     <w:lvl w:ilvl="1" w:tplc="3F82D260">
@@ -2703,7 +3259,7 @@
         <w:ind w:left="1440" w:hanging="360"/>
       </w:pPr>
       <w:rPr>
-        <w:rFonts w:hint="default" w:ascii="Symbol" w:hAnsi="Symbol"/>
+        <w:rFonts w:ascii="Symbol" w:hAnsi="Symbol" w:hint="default"/>
       </w:rPr>
     </w:lvl>
     <w:lvl w:ilvl="2" w:tplc="60ECCDF4">
@@ -2715,7 +3271,7 @@
         <w:ind w:left="2160" w:hanging="360"/>
       </w:pPr>
       <w:rPr>
-        <w:rFonts w:hint="default" w:ascii="Wingdings" w:hAnsi="Wingdings"/>
+        <w:rFonts w:ascii="Wingdings" w:hAnsi="Wingdings" w:hint="default"/>
       </w:rPr>
     </w:lvl>
     <w:lvl w:ilvl="3" w:tplc="C164B640">
@@ -2727,7 +3283,7 @@
         <w:ind w:left="2880" w:hanging="360"/>
       </w:pPr>
       <w:rPr>
-        <w:rFonts w:hint="default" w:ascii="Symbol" w:hAnsi="Symbol"/>
+        <w:rFonts w:ascii="Symbol" w:hAnsi="Symbol" w:hint="default"/>
       </w:rPr>
     </w:lvl>
     <w:lvl w:ilvl="4" w:tplc="3A901674">
@@ -2739,7 +3295,7 @@
         <w:ind w:left="3600" w:hanging="360"/>
       </w:pPr>
       <w:rPr>
-        <w:rFonts w:hint="default" w:ascii="Courier New" w:hAnsi="Courier New"/>
+        <w:rFonts w:ascii="Courier New" w:hAnsi="Courier New" w:hint="default"/>
       </w:rPr>
     </w:lvl>
     <w:lvl w:ilvl="5" w:tplc="D4D0C852">
@@ -2751,7 +3307,7 @@
         <w:ind w:left="4320" w:hanging="360"/>
       </w:pPr>
       <w:rPr>
-        <w:rFonts w:hint="default" w:ascii="Wingdings" w:hAnsi="Wingdings"/>
+        <w:rFonts w:ascii="Wingdings" w:hAnsi="Wingdings" w:hint="default"/>
       </w:rPr>
     </w:lvl>
     <w:lvl w:ilvl="6" w:tplc="764A895E">
@@ -2763,7 +3319,7 @@
         <w:ind w:left="5040" w:hanging="360"/>
       </w:pPr>
       <w:rPr>
-        <w:rFonts w:hint="default" w:ascii="Symbol" w:hAnsi="Symbol"/>
+        <w:rFonts w:ascii="Symbol" w:hAnsi="Symbol" w:hint="default"/>
       </w:rPr>
     </w:lvl>
     <w:lvl w:ilvl="7" w:tplc="5E16FF28">
@@ -2775,7 +3331,7 @@
         <w:ind w:left="5760" w:hanging="360"/>
       </w:pPr>
       <w:rPr>
-        <w:rFonts w:hint="default" w:ascii="Courier New" w:hAnsi="Courier New"/>
+        <w:rFonts w:ascii="Courier New" w:hAnsi="Courier New" w:hint="default"/>
       </w:rPr>
     </w:lvl>
     <w:lvl w:ilvl="8" w:tplc="2D3255DA">
@@ -2787,7 +3343,7 @@
         <w:ind w:left="6480" w:hanging="360"/>
       </w:pPr>
       <w:rPr>
-        <w:rFonts w:hint="default" w:ascii="Wingdings" w:hAnsi="Wingdings"/>
+        <w:rFonts w:ascii="Wingdings" w:hAnsi="Wingdings" w:hint="default"/>
       </w:rPr>
     </w:lvl>
   </w:abstractNum>
@@ -2804,7 +3360,7 @@
         <w:ind w:left="720" w:hanging="360"/>
       </w:pPr>
       <w:rPr>
-        <w:rFonts w:hint="default" w:ascii="Symbol" w:hAnsi="Symbol"/>
+        <w:rFonts w:ascii="Symbol" w:hAnsi="Symbol" w:hint="default"/>
       </w:rPr>
     </w:lvl>
     <w:lvl w:ilvl="1" w:tplc="04160003" w:tentative="1">
@@ -2816,7 +3372,7 @@
         <w:ind w:left="1440" w:hanging="360"/>
       </w:pPr>
       <w:rPr>
-        <w:rFonts w:hint="default" w:ascii="Courier New" w:hAnsi="Courier New" w:cs="Courier New"/>
+        <w:rFonts w:ascii="Courier New" w:hAnsi="Courier New" w:cs="Courier New" w:hint="default"/>
       </w:rPr>
     </w:lvl>
     <w:lvl w:ilvl="2" w:tplc="04160005" w:tentative="1">
@@ -2828,7 +3384,7 @@
         <w:ind w:left="2160" w:hanging="360"/>
       </w:pPr>
       <w:rPr>
-        <w:rFonts w:hint="default" w:ascii="Wingdings" w:hAnsi="Wingdings"/>
+        <w:rFonts w:ascii="Wingdings" w:hAnsi="Wingdings" w:hint="default"/>
       </w:rPr>
     </w:lvl>
     <w:lvl w:ilvl="3" w:tplc="04160001" w:tentative="1">
@@ -2840,7 +3396,7 @@
         <w:ind w:left="2880" w:hanging="360"/>
       </w:pPr>
       <w:rPr>
-        <w:rFonts w:hint="default" w:ascii="Symbol" w:hAnsi="Symbol"/>
+        <w:rFonts w:ascii="Symbol" w:hAnsi="Symbol" w:hint="default"/>
       </w:rPr>
     </w:lvl>
     <w:lvl w:ilvl="4" w:tplc="04160003" w:tentative="1">
@@ -2852,7 +3408,7 @@
         <w:ind w:left="3600" w:hanging="360"/>
       </w:pPr>
       <w:rPr>
-        <w:rFonts w:hint="default" w:ascii="Courier New" w:hAnsi="Courier New" w:cs="Courier New"/>
+        <w:rFonts w:ascii="Courier New" w:hAnsi="Courier New" w:cs="Courier New" w:hint="default"/>
       </w:rPr>
     </w:lvl>
     <w:lvl w:ilvl="5" w:tplc="04160005" w:tentative="1">
@@ -2864,7 +3420,7 @@
         <w:ind w:left="4320" w:hanging="360"/>
       </w:pPr>
       <w:rPr>
-        <w:rFonts w:hint="default" w:ascii="Wingdings" w:hAnsi="Wingdings"/>
+        <w:rFonts w:ascii="Wingdings" w:hAnsi="Wingdings" w:hint="default"/>
       </w:rPr>
     </w:lvl>
     <w:lvl w:ilvl="6" w:tplc="04160001" w:tentative="1">
@@ -2876,7 +3432,7 @@
         <w:ind w:left="5040" w:hanging="360"/>
       </w:pPr>
       <w:rPr>
-        <w:rFonts w:hint="default" w:ascii="Symbol" w:hAnsi="Symbol"/>
+        <w:rFonts w:ascii="Symbol" w:hAnsi="Symbol" w:hint="default"/>
       </w:rPr>
     </w:lvl>
     <w:lvl w:ilvl="7" w:tplc="04160003" w:tentative="1">
@@ -2888,7 +3444,7 @@
         <w:ind w:left="5760" w:hanging="360"/>
       </w:pPr>
       <w:rPr>
-        <w:rFonts w:hint="default" w:ascii="Courier New" w:hAnsi="Courier New" w:cs="Courier New"/>
+        <w:rFonts w:ascii="Courier New" w:hAnsi="Courier New" w:cs="Courier New" w:hint="default"/>
       </w:rPr>
     </w:lvl>
     <w:lvl w:ilvl="8" w:tplc="04160005" w:tentative="1">
@@ -2900,7 +3456,7 @@
         <w:ind w:left="6480" w:hanging="360"/>
       </w:pPr>
       <w:rPr>
-        <w:rFonts w:hint="default" w:ascii="Wingdings" w:hAnsi="Wingdings"/>
+        <w:rFonts w:ascii="Wingdings" w:hAnsi="Wingdings" w:hint="default"/>
       </w:rPr>
     </w:lvl>
   </w:abstractNum>
@@ -2917,7 +3473,7 @@
         <w:ind w:left="720" w:hanging="360"/>
       </w:pPr>
       <w:rPr>
-        <w:rFonts w:hint="default" w:ascii="Symbol" w:hAnsi="Symbol"/>
+        <w:rFonts w:ascii="Symbol" w:hAnsi="Symbol" w:hint="default"/>
       </w:rPr>
     </w:lvl>
     <w:lvl w:ilvl="1" w:tplc="04160003" w:tentative="1">
@@ -2929,7 +3485,7 @@
         <w:ind w:left="1440" w:hanging="360"/>
       </w:pPr>
       <w:rPr>
-        <w:rFonts w:hint="default" w:ascii="Courier New" w:hAnsi="Courier New" w:cs="Courier New"/>
+        <w:rFonts w:ascii="Courier New" w:hAnsi="Courier New" w:cs="Courier New" w:hint="default"/>
       </w:rPr>
     </w:lvl>
     <w:lvl w:ilvl="2" w:tplc="04160005" w:tentative="1">
@@ -2941,7 +3497,7 @@
         <w:ind w:left="2160" w:hanging="360"/>
       </w:pPr>
       <w:rPr>
-        <w:rFonts w:hint="default" w:ascii="Wingdings" w:hAnsi="Wingdings"/>
+        <w:rFonts w:ascii="Wingdings" w:hAnsi="Wingdings" w:hint="default"/>
       </w:rPr>
     </w:lvl>
     <w:lvl w:ilvl="3" w:tplc="04160001" w:tentative="1">
@@ -2953,7 +3509,7 @@
         <w:ind w:left="2880" w:hanging="360"/>
       </w:pPr>
       <w:rPr>
-        <w:rFonts w:hint="default" w:ascii="Symbol" w:hAnsi="Symbol"/>
+        <w:rFonts w:ascii="Symbol" w:hAnsi="Symbol" w:hint="default"/>
       </w:rPr>
     </w:lvl>
     <w:lvl w:ilvl="4" w:tplc="04160003" w:tentative="1">
@@ -2965,7 +3521,7 @@
         <w:ind w:left="3600" w:hanging="360"/>
       </w:pPr>
       <w:rPr>
-        <w:rFonts w:hint="default" w:ascii="Courier New" w:hAnsi="Courier New" w:cs="Courier New"/>
+        <w:rFonts w:ascii="Courier New" w:hAnsi="Courier New" w:cs="Courier New" w:hint="default"/>
       </w:rPr>
     </w:lvl>
     <w:lvl w:ilvl="5" w:tplc="04160005" w:tentative="1">
@@ -2977,7 +3533,7 @@
         <w:ind w:left="4320" w:hanging="360"/>
       </w:pPr>
       <w:rPr>
-        <w:rFonts w:hint="default" w:ascii="Wingdings" w:hAnsi="Wingdings"/>
+        <w:rFonts w:ascii="Wingdings" w:hAnsi="Wingdings" w:hint="default"/>
       </w:rPr>
     </w:lvl>
     <w:lvl w:ilvl="6" w:tplc="04160001" w:tentative="1">
@@ -2989,7 +3545,7 @@
         <w:ind w:left="5040" w:hanging="360"/>
       </w:pPr>
       <w:rPr>
-        <w:rFonts w:hint="default" w:ascii="Symbol" w:hAnsi="Symbol"/>
+        <w:rFonts w:ascii="Symbol" w:hAnsi="Symbol" w:hint="default"/>
       </w:rPr>
     </w:lvl>
     <w:lvl w:ilvl="7" w:tplc="04160003" w:tentative="1">
@@ -3001,7 +3557,7 @@
         <w:ind w:left="5760" w:hanging="360"/>
       </w:pPr>
       <w:rPr>
-        <w:rFonts w:hint="default" w:ascii="Courier New" w:hAnsi="Courier New" w:cs="Courier New"/>
+        <w:rFonts w:ascii="Courier New" w:hAnsi="Courier New" w:cs="Courier New" w:hint="default"/>
       </w:rPr>
     </w:lvl>
     <w:lvl w:ilvl="8" w:tplc="04160005" w:tentative="1">
@@ -3013,7 +3569,7 @@
         <w:ind w:left="6480" w:hanging="360"/>
       </w:pPr>
       <w:rPr>
-        <w:rFonts w:hint="default" w:ascii="Wingdings" w:hAnsi="Wingdings"/>
+        <w:rFonts w:ascii="Wingdings" w:hAnsi="Wingdings" w:hint="default"/>
       </w:rPr>
     </w:lvl>
   </w:abstractNum>
@@ -3030,7 +3586,7 @@
         <w:ind w:left="720" w:hanging="360"/>
       </w:pPr>
       <w:rPr>
-        <w:rFonts w:hint="default" w:ascii="Symbol" w:hAnsi="Symbol"/>
+        <w:rFonts w:ascii="Symbol" w:hAnsi="Symbol" w:hint="default"/>
       </w:rPr>
     </w:lvl>
     <w:lvl w:ilvl="1" w:tplc="56DC9A54">
@@ -3042,7 +3598,7 @@
         <w:ind w:left="1440" w:hanging="360"/>
       </w:pPr>
       <w:rPr>
-        <w:rFonts w:hint="default" w:ascii="Symbol" w:hAnsi="Symbol"/>
+        <w:rFonts w:ascii="Symbol" w:hAnsi="Symbol" w:hint="default"/>
       </w:rPr>
     </w:lvl>
     <w:lvl w:ilvl="2" w:tplc="06F438BC">
@@ -3054,7 +3610,7 @@
         <w:ind w:left="2160" w:hanging="360"/>
       </w:pPr>
       <w:rPr>
-        <w:rFonts w:hint="default" w:ascii="Wingdings" w:hAnsi="Wingdings"/>
+        <w:rFonts w:ascii="Wingdings" w:hAnsi="Wingdings" w:hint="default"/>
       </w:rPr>
     </w:lvl>
     <w:lvl w:ilvl="3" w:tplc="0E38FE4E">
@@ -3066,7 +3622,7 @@
         <w:ind w:left="2880" w:hanging="360"/>
       </w:pPr>
       <w:rPr>
-        <w:rFonts w:hint="default" w:ascii="Symbol" w:hAnsi="Symbol"/>
+        <w:rFonts w:ascii="Symbol" w:hAnsi="Symbol" w:hint="default"/>
       </w:rPr>
     </w:lvl>
     <w:lvl w:ilvl="4" w:tplc="986AB388">
@@ -3078,7 +3634,7 @@
         <w:ind w:left="3600" w:hanging="360"/>
       </w:pPr>
       <w:rPr>
-        <w:rFonts w:hint="default" w:ascii="Courier New" w:hAnsi="Courier New"/>
+        <w:rFonts w:ascii="Courier New" w:hAnsi="Courier New" w:hint="default"/>
       </w:rPr>
     </w:lvl>
     <w:lvl w:ilvl="5" w:tplc="E40C4936">
@@ -3090,7 +3646,7 @@
         <w:ind w:left="4320" w:hanging="360"/>
       </w:pPr>
       <w:rPr>
-        <w:rFonts w:hint="default" w:ascii="Wingdings" w:hAnsi="Wingdings"/>
+        <w:rFonts w:ascii="Wingdings" w:hAnsi="Wingdings" w:hint="default"/>
       </w:rPr>
     </w:lvl>
     <w:lvl w:ilvl="6" w:tplc="FE9A2628">
@@ -3102,7 +3658,7 @@
         <w:ind w:left="5040" w:hanging="360"/>
       </w:pPr>
       <w:rPr>
-        <w:rFonts w:hint="default" w:ascii="Symbol" w:hAnsi="Symbol"/>
+        <w:rFonts w:ascii="Symbol" w:hAnsi="Symbol" w:hint="default"/>
       </w:rPr>
     </w:lvl>
     <w:lvl w:ilvl="7" w:tplc="2E64FA06">
@@ -3114,7 +3670,7 @@
         <w:ind w:left="5760" w:hanging="360"/>
       </w:pPr>
       <w:rPr>
-        <w:rFonts w:hint="default" w:ascii="Courier New" w:hAnsi="Courier New"/>
+        <w:rFonts w:ascii="Courier New" w:hAnsi="Courier New" w:hint="default"/>
       </w:rPr>
     </w:lvl>
     <w:lvl w:ilvl="8" w:tplc="815C284C">
@@ -3126,7 +3682,7 @@
         <w:ind w:left="6480" w:hanging="360"/>
       </w:pPr>
       <w:rPr>
-        <w:rFonts w:hint="default" w:ascii="Wingdings" w:hAnsi="Wingdings"/>
+        <w:rFonts w:ascii="Wingdings" w:hAnsi="Wingdings" w:hint="default"/>
       </w:rPr>
     </w:lvl>
   </w:abstractNum>
@@ -3229,7 +3785,7 @@
         <w:ind w:left="720" w:hanging="360"/>
       </w:pPr>
       <w:rPr>
-        <w:rFonts w:hint="default" w:ascii="Symbol" w:hAnsi="Symbol"/>
+        <w:rFonts w:ascii="Symbol" w:hAnsi="Symbol" w:hint="default"/>
       </w:rPr>
     </w:lvl>
     <w:lvl w:ilvl="1" w:tplc="34C85E36">
@@ -3241,7 +3797,7 @@
         <w:ind w:left="1440" w:hanging="360"/>
       </w:pPr>
       <w:rPr>
-        <w:rFonts w:hint="default" w:ascii="Symbol" w:hAnsi="Symbol"/>
+        <w:rFonts w:ascii="Symbol" w:hAnsi="Symbol" w:hint="default"/>
       </w:rPr>
     </w:lvl>
     <w:lvl w:ilvl="2" w:tplc="D0389D12">
@@ -3253,7 +3809,7 @@
         <w:ind w:left="2160" w:hanging="360"/>
       </w:pPr>
       <w:rPr>
-        <w:rFonts w:hint="default" w:ascii="Wingdings" w:hAnsi="Wingdings"/>
+        <w:rFonts w:ascii="Wingdings" w:hAnsi="Wingdings" w:hint="default"/>
       </w:rPr>
     </w:lvl>
     <w:lvl w:ilvl="3" w:tplc="3E56C292">
@@ -3265,7 +3821,7 @@
         <w:ind w:left="2880" w:hanging="360"/>
       </w:pPr>
       <w:rPr>
-        <w:rFonts w:hint="default" w:ascii="Symbol" w:hAnsi="Symbol"/>
+        <w:rFonts w:ascii="Symbol" w:hAnsi="Symbol" w:hint="default"/>
       </w:rPr>
     </w:lvl>
     <w:lvl w:ilvl="4" w:tplc="EF10C43A">
@@ -3277,7 +3833,7 @@
         <w:ind w:left="3600" w:hanging="360"/>
       </w:pPr>
       <w:rPr>
-        <w:rFonts w:hint="default" w:ascii="Courier New" w:hAnsi="Courier New"/>
+        <w:rFonts w:ascii="Courier New" w:hAnsi="Courier New" w:hint="default"/>
       </w:rPr>
     </w:lvl>
     <w:lvl w:ilvl="5" w:tplc="6A082BD4">
@@ -3289,7 +3845,7 @@
         <w:ind w:left="4320" w:hanging="360"/>
       </w:pPr>
       <w:rPr>
-        <w:rFonts w:hint="default" w:ascii="Wingdings" w:hAnsi="Wingdings"/>
+        <w:rFonts w:ascii="Wingdings" w:hAnsi="Wingdings" w:hint="default"/>
       </w:rPr>
     </w:lvl>
     <w:lvl w:ilvl="6" w:tplc="E39A0DE2">
@@ -3301,7 +3857,7 @@
         <w:ind w:left="5040" w:hanging="360"/>
       </w:pPr>
       <w:rPr>
-        <w:rFonts w:hint="default" w:ascii="Symbol" w:hAnsi="Symbol"/>
+        <w:rFonts w:ascii="Symbol" w:hAnsi="Symbol" w:hint="default"/>
       </w:rPr>
     </w:lvl>
     <w:lvl w:ilvl="7" w:tplc="13F858FE">
@@ -3313,7 +3869,7 @@
         <w:ind w:left="5760" w:hanging="360"/>
       </w:pPr>
       <w:rPr>
-        <w:rFonts w:hint="default" w:ascii="Courier New" w:hAnsi="Courier New"/>
+        <w:rFonts w:ascii="Courier New" w:hAnsi="Courier New" w:hint="default"/>
       </w:rPr>
     </w:lvl>
     <w:lvl w:ilvl="8" w:tplc="700023CA">
@@ -3325,7 +3881,7 @@
         <w:ind w:left="6480" w:hanging="360"/>
       </w:pPr>
       <w:rPr>
-        <w:rFonts w:hint="default" w:ascii="Wingdings" w:hAnsi="Wingdings"/>
+        <w:rFonts w:ascii="Wingdings" w:hAnsi="Wingdings" w:hint="default"/>
       </w:rPr>
     </w:lvl>
   </w:abstractNum>
@@ -3342,7 +3898,7 @@
         <w:ind w:left="1428" w:hanging="360"/>
       </w:pPr>
       <w:rPr>
-        <w:rFonts w:hint="default" w:ascii="Symbol" w:hAnsi="Symbol"/>
+        <w:rFonts w:ascii="Symbol" w:hAnsi="Symbol" w:hint="default"/>
       </w:rPr>
     </w:lvl>
     <w:lvl w:ilvl="1" w:tplc="B2C48264">
@@ -3354,7 +3910,7 @@
         <w:ind w:left="2148" w:hanging="360"/>
       </w:pPr>
       <w:rPr>
-        <w:rFonts w:hint="default" w:ascii="Courier New" w:hAnsi="Courier New"/>
+        <w:rFonts w:ascii="Courier New" w:hAnsi="Courier New" w:hint="default"/>
       </w:rPr>
     </w:lvl>
     <w:lvl w:ilvl="2" w:tplc="D2A22264">
@@ -3366,7 +3922,7 @@
         <w:ind w:left="2868" w:hanging="360"/>
       </w:pPr>
       <w:rPr>
-        <w:rFonts w:hint="default" w:ascii="Wingdings" w:hAnsi="Wingdings"/>
+        <w:rFonts w:ascii="Wingdings" w:hAnsi="Wingdings" w:hint="default"/>
       </w:rPr>
     </w:lvl>
     <w:lvl w:ilvl="3" w:tplc="C2E8C7DA">
@@ -3378,7 +3934,7 @@
         <w:ind w:left="3588" w:hanging="360"/>
       </w:pPr>
       <w:rPr>
-        <w:rFonts w:hint="default" w:ascii="Symbol" w:hAnsi="Symbol"/>
+        <w:rFonts w:ascii="Symbol" w:hAnsi="Symbol" w:hint="default"/>
       </w:rPr>
     </w:lvl>
     <w:lvl w:ilvl="4" w:tplc="B224BD76">
@@ -3390,7 +3946,7 @@
         <w:ind w:left="4308" w:hanging="360"/>
       </w:pPr>
       <w:rPr>
-        <w:rFonts w:hint="default" w:ascii="Courier New" w:hAnsi="Courier New"/>
+        <w:rFonts w:ascii="Courier New" w:hAnsi="Courier New" w:hint="default"/>
       </w:rPr>
     </w:lvl>
     <w:lvl w:ilvl="5" w:tplc="F02EA924">
@@ -3402,7 +3958,7 @@
         <w:ind w:left="5028" w:hanging="360"/>
       </w:pPr>
       <w:rPr>
-        <w:rFonts w:hint="default" w:ascii="Wingdings" w:hAnsi="Wingdings"/>
+        <w:rFonts w:ascii="Wingdings" w:hAnsi="Wingdings" w:hint="default"/>
       </w:rPr>
     </w:lvl>
     <w:lvl w:ilvl="6" w:tplc="4398753E">
@@ -3414,7 +3970,7 @@
         <w:ind w:left="5748" w:hanging="360"/>
       </w:pPr>
       <w:rPr>
-        <w:rFonts w:hint="default" w:ascii="Symbol" w:hAnsi="Symbol"/>
+        <w:rFonts w:ascii="Symbol" w:hAnsi="Symbol" w:hint="default"/>
       </w:rPr>
     </w:lvl>
     <w:lvl w:ilvl="7" w:tplc="3BD27094">
@@ -3426,7 +3982,7 @@
         <w:ind w:left="6468" w:hanging="360"/>
       </w:pPr>
       <w:rPr>
-        <w:rFonts w:hint="default" w:ascii="Courier New" w:hAnsi="Courier New"/>
+        <w:rFonts w:ascii="Courier New" w:hAnsi="Courier New" w:hint="default"/>
       </w:rPr>
     </w:lvl>
     <w:lvl w:ilvl="8" w:tplc="6498B308">
@@ -3438,7 +3994,7 @@
         <w:ind w:left="7188" w:hanging="360"/>
       </w:pPr>
       <w:rPr>
-        <w:rFonts w:hint="default" w:ascii="Wingdings" w:hAnsi="Wingdings"/>
+        <w:rFonts w:ascii="Wingdings" w:hAnsi="Wingdings" w:hint="default"/>
       </w:rPr>
     </w:lvl>
   </w:abstractNum>
@@ -3713,7 +4269,7 @@
         <w:ind w:left="720" w:hanging="360"/>
       </w:pPr>
       <w:rPr>
-        <w:rFonts w:hint="default" w:ascii="Symbol" w:hAnsi="Symbol"/>
+        <w:rFonts w:ascii="Symbol" w:hAnsi="Symbol" w:hint="default"/>
       </w:rPr>
     </w:lvl>
     <w:lvl w:ilvl="1" w:tplc="04160003" w:tentative="1">
@@ -3725,7 +4281,7 @@
         <w:ind w:left="1440" w:hanging="360"/>
       </w:pPr>
       <w:rPr>
-        <w:rFonts w:hint="default" w:ascii="Courier New" w:hAnsi="Courier New" w:cs="Courier New"/>
+        <w:rFonts w:ascii="Courier New" w:hAnsi="Courier New" w:cs="Courier New" w:hint="default"/>
       </w:rPr>
     </w:lvl>
     <w:lvl w:ilvl="2" w:tplc="04160005" w:tentative="1">
@@ -3737,7 +4293,7 @@
         <w:ind w:left="2160" w:hanging="360"/>
       </w:pPr>
       <w:rPr>
-        <w:rFonts w:hint="default" w:ascii="Wingdings" w:hAnsi="Wingdings"/>
+        <w:rFonts w:ascii="Wingdings" w:hAnsi="Wingdings" w:hint="default"/>
       </w:rPr>
     </w:lvl>
     <w:lvl w:ilvl="3" w:tplc="04160001" w:tentative="1">
@@ -3749,7 +4305,7 @@
         <w:ind w:left="2880" w:hanging="360"/>
       </w:pPr>
       <w:rPr>
-        <w:rFonts w:hint="default" w:ascii="Symbol" w:hAnsi="Symbol"/>
+        <w:rFonts w:ascii="Symbol" w:hAnsi="Symbol" w:hint="default"/>
       </w:rPr>
     </w:lvl>
     <w:lvl w:ilvl="4" w:tplc="04160003" w:tentative="1">
@@ -3761,7 +4317,7 @@
         <w:ind w:left="3600" w:hanging="360"/>
       </w:pPr>
       <w:rPr>
-        <w:rFonts w:hint="default" w:ascii="Courier New" w:hAnsi="Courier New" w:cs="Courier New"/>
+        <w:rFonts w:ascii="Courier New" w:hAnsi="Courier New" w:cs="Courier New" w:hint="default"/>
       </w:rPr>
     </w:lvl>
     <w:lvl w:ilvl="5" w:tplc="04160005" w:tentative="1">
@@ -3773,7 +4329,7 @@
         <w:ind w:left="4320" w:hanging="360"/>
       </w:pPr>
       <w:rPr>
-        <w:rFonts w:hint="default" w:ascii="Wingdings" w:hAnsi="Wingdings"/>
+        <w:rFonts w:ascii="Wingdings" w:hAnsi="Wingdings" w:hint="default"/>
       </w:rPr>
     </w:lvl>
     <w:lvl w:ilvl="6" w:tplc="04160001" w:tentative="1">
@@ -3785,7 +4341,7 @@
         <w:ind w:left="5040" w:hanging="360"/>
       </w:pPr>
       <w:rPr>
-        <w:rFonts w:hint="default" w:ascii="Symbol" w:hAnsi="Symbol"/>
+        <w:rFonts w:ascii="Symbol" w:hAnsi="Symbol" w:hint="default"/>
       </w:rPr>
     </w:lvl>
     <w:lvl w:ilvl="7" w:tplc="04160003" w:tentative="1">
@@ -3797,7 +4353,7 @@
         <w:ind w:left="5760" w:hanging="360"/>
       </w:pPr>
       <w:rPr>
-        <w:rFonts w:hint="default" w:ascii="Courier New" w:hAnsi="Courier New" w:cs="Courier New"/>
+        <w:rFonts w:ascii="Courier New" w:hAnsi="Courier New" w:cs="Courier New" w:hint="default"/>
       </w:rPr>
     </w:lvl>
     <w:lvl w:ilvl="8" w:tplc="04160005" w:tentative="1">
@@ -3809,7 +4365,7 @@
         <w:ind w:left="6480" w:hanging="360"/>
       </w:pPr>
       <w:rPr>
-        <w:rFonts w:hint="default" w:ascii="Wingdings" w:hAnsi="Wingdings"/>
+        <w:rFonts w:ascii="Wingdings" w:hAnsi="Wingdings" w:hint="default"/>
       </w:rPr>
     </w:lvl>
   </w:abstractNum>
@@ -4111,7 +4667,7 @@
         <w:ind w:left="720" w:hanging="360"/>
       </w:pPr>
       <w:rPr>
-        <w:rFonts w:hint="default" w:ascii="Symbol" w:hAnsi="Symbol"/>
+        <w:rFonts w:ascii="Symbol" w:hAnsi="Symbol" w:hint="default"/>
       </w:rPr>
     </w:lvl>
     <w:lvl w:ilvl="1" w:tplc="04160003" w:tentative="1">
@@ -4123,7 +4679,7 @@
         <w:ind w:left="1440" w:hanging="360"/>
       </w:pPr>
       <w:rPr>
-        <w:rFonts w:hint="default" w:ascii="Courier New" w:hAnsi="Courier New" w:cs="Courier New"/>
+        <w:rFonts w:ascii="Courier New" w:hAnsi="Courier New" w:cs="Courier New" w:hint="default"/>
       </w:rPr>
     </w:lvl>
     <w:lvl w:ilvl="2" w:tplc="04160005" w:tentative="1">
@@ -4135,7 +4691,7 @@
         <w:ind w:left="2160" w:hanging="360"/>
       </w:pPr>
       <w:rPr>
-        <w:rFonts w:hint="default" w:ascii="Wingdings" w:hAnsi="Wingdings"/>
+        <w:rFonts w:ascii="Wingdings" w:hAnsi="Wingdings" w:hint="default"/>
       </w:rPr>
     </w:lvl>
     <w:lvl w:ilvl="3" w:tplc="04160001" w:tentative="1">
@@ -4147,7 +4703,7 @@
         <w:ind w:left="2880" w:hanging="360"/>
       </w:pPr>
       <w:rPr>
-        <w:rFonts w:hint="default" w:ascii="Symbol" w:hAnsi="Symbol"/>
+        <w:rFonts w:ascii="Symbol" w:hAnsi="Symbol" w:hint="default"/>
       </w:rPr>
     </w:lvl>
     <w:lvl w:ilvl="4" w:tplc="04160003" w:tentative="1">
@@ -4159,7 +4715,7 @@
         <w:ind w:left="3600" w:hanging="360"/>
       </w:pPr>
       <w:rPr>
-        <w:rFonts w:hint="default" w:ascii="Courier New" w:hAnsi="Courier New" w:cs="Courier New"/>
+        <w:rFonts w:ascii="Courier New" w:hAnsi="Courier New" w:cs="Courier New" w:hint="default"/>
       </w:rPr>
     </w:lvl>
     <w:lvl w:ilvl="5" w:tplc="04160005" w:tentative="1">
@@ -4171,7 +4727,7 @@
         <w:ind w:left="4320" w:hanging="360"/>
       </w:pPr>
       <w:rPr>
-        <w:rFonts w:hint="default" w:ascii="Wingdings" w:hAnsi="Wingdings"/>
+        <w:rFonts w:ascii="Wingdings" w:hAnsi="Wingdings" w:hint="default"/>
       </w:rPr>
     </w:lvl>
     <w:lvl w:ilvl="6" w:tplc="04160001" w:tentative="1">
@@ -4183,7 +4739,7 @@
         <w:ind w:left="5040" w:hanging="360"/>
       </w:pPr>
       <w:rPr>
-        <w:rFonts w:hint="default" w:ascii="Symbol" w:hAnsi="Symbol"/>
+        <w:rFonts w:ascii="Symbol" w:hAnsi="Symbol" w:hint="default"/>
       </w:rPr>
     </w:lvl>
     <w:lvl w:ilvl="7" w:tplc="04160003" w:tentative="1">
@@ -4195,7 +4751,7 @@
         <w:ind w:left="5760" w:hanging="360"/>
       </w:pPr>
       <w:rPr>
-        <w:rFonts w:hint="default" w:ascii="Courier New" w:hAnsi="Courier New" w:cs="Courier New"/>
+        <w:rFonts w:ascii="Courier New" w:hAnsi="Courier New" w:cs="Courier New" w:hint="default"/>
       </w:rPr>
     </w:lvl>
     <w:lvl w:ilvl="8" w:tplc="04160005" w:tentative="1">
@@ -4207,7 +4763,7 @@
         <w:ind w:left="6480" w:hanging="360"/>
       </w:pPr>
       <w:rPr>
-        <w:rFonts w:hint="default" w:ascii="Wingdings" w:hAnsi="Wingdings"/>
+        <w:rFonts w:ascii="Wingdings" w:hAnsi="Wingdings" w:hint="default"/>
       </w:rPr>
     </w:lvl>
   </w:abstractNum>
@@ -4224,7 +4780,7 @@
         <w:ind w:left="720" w:hanging="360"/>
       </w:pPr>
       <w:rPr>
-        <w:rFonts w:hint="default" w:ascii="Symbol" w:hAnsi="Symbol"/>
+        <w:rFonts w:ascii="Symbol" w:hAnsi="Symbol" w:hint="default"/>
       </w:rPr>
     </w:lvl>
     <w:lvl w:ilvl="1" w:tplc="04160003" w:tentative="1">
@@ -4236,7 +4792,7 @@
         <w:ind w:left="1440" w:hanging="360"/>
       </w:pPr>
       <w:rPr>
-        <w:rFonts w:hint="default" w:ascii="Courier New" w:hAnsi="Courier New" w:cs="Courier New"/>
+        <w:rFonts w:ascii="Courier New" w:hAnsi="Courier New" w:cs="Courier New" w:hint="default"/>
       </w:rPr>
     </w:lvl>
     <w:lvl w:ilvl="2" w:tplc="04160005" w:tentative="1">
@@ -4248,7 +4804,7 @@
         <w:ind w:left="2160" w:hanging="360"/>
       </w:pPr>
       <w:rPr>
-        <w:rFonts w:hint="default" w:ascii="Wingdings" w:hAnsi="Wingdings"/>
+        <w:rFonts w:ascii="Wingdings" w:hAnsi="Wingdings" w:hint="default"/>
       </w:rPr>
     </w:lvl>
     <w:lvl w:ilvl="3" w:tplc="04160001" w:tentative="1">
@@ -4260,7 +4816,7 @@
         <w:ind w:left="2880" w:hanging="360"/>
       </w:pPr>
       <w:rPr>
-        <w:rFonts w:hint="default" w:ascii="Symbol" w:hAnsi="Symbol"/>
+        <w:rFonts w:ascii="Symbol" w:hAnsi="Symbol" w:hint="default"/>
       </w:rPr>
     </w:lvl>
     <w:lvl w:ilvl="4" w:tplc="04160003" w:tentative="1">
@@ -4272,7 +4828,7 @@
         <w:ind w:left="3600" w:hanging="360"/>
       </w:pPr>
       <w:rPr>
-        <w:rFonts w:hint="default" w:ascii="Courier New" w:hAnsi="Courier New" w:cs="Courier New"/>
+        <w:rFonts w:ascii="Courier New" w:hAnsi="Courier New" w:cs="Courier New" w:hint="default"/>
       </w:rPr>
     </w:lvl>
     <w:lvl w:ilvl="5" w:tplc="04160005" w:tentative="1">
@@ -4284,7 +4840,7 @@
         <w:ind w:left="4320" w:hanging="360"/>
       </w:pPr>
       <w:rPr>
-        <w:rFonts w:hint="default" w:ascii="Wingdings" w:hAnsi="Wingdings"/>
+        <w:rFonts w:ascii="Wingdings" w:hAnsi="Wingdings" w:hint="default"/>
       </w:rPr>
     </w:lvl>
     <w:lvl w:ilvl="6" w:tplc="04160001" w:tentative="1">
@@ -4296,7 +4852,7 @@
         <w:ind w:left="5040" w:hanging="360"/>
       </w:pPr>
       <w:rPr>
-        <w:rFonts w:hint="default" w:ascii="Symbol" w:hAnsi="Symbol"/>
+        <w:rFonts w:ascii="Symbol" w:hAnsi="Symbol" w:hint="default"/>
       </w:rPr>
     </w:lvl>
     <w:lvl w:ilvl="7" w:tplc="04160003" w:tentative="1">
@@ -4308,7 +4864,7 @@
         <w:ind w:left="5760" w:hanging="360"/>
       </w:pPr>
       <w:rPr>
-        <w:rFonts w:hint="default" w:ascii="Courier New" w:hAnsi="Courier New" w:cs="Courier New"/>
+        <w:rFonts w:ascii="Courier New" w:hAnsi="Courier New" w:cs="Courier New" w:hint="default"/>
       </w:rPr>
     </w:lvl>
     <w:lvl w:ilvl="8" w:tplc="04160005" w:tentative="1">
@@ -4320,7 +4876,7 @@
         <w:ind w:left="6480" w:hanging="360"/>
       </w:pPr>
       <w:rPr>
-        <w:rFonts w:hint="default" w:ascii="Wingdings" w:hAnsi="Wingdings"/>
+        <w:rFonts w:ascii="Wingdings" w:hAnsi="Wingdings" w:hint="default"/>
       </w:rPr>
     </w:lvl>
   </w:abstractNum>
@@ -4337,7 +4893,7 @@
         <w:ind w:left="720" w:hanging="360"/>
       </w:pPr>
       <w:rPr>
-        <w:rFonts w:hint="default" w:ascii="Symbol" w:hAnsi="Symbol"/>
+        <w:rFonts w:ascii="Symbol" w:hAnsi="Symbol" w:hint="default"/>
       </w:rPr>
     </w:lvl>
     <w:lvl w:ilvl="1" w:tplc="04160003" w:tentative="1">
@@ -4349,7 +4905,7 @@
         <w:ind w:left="1440" w:hanging="360"/>
       </w:pPr>
       <w:rPr>
-        <w:rFonts w:hint="default" w:ascii="Courier New" w:hAnsi="Courier New" w:cs="Courier New"/>
+        <w:rFonts w:ascii="Courier New" w:hAnsi="Courier New" w:cs="Courier New" w:hint="default"/>
       </w:rPr>
     </w:lvl>
     <w:lvl w:ilvl="2" w:tplc="04160005" w:tentative="1">
@@ -4361,7 +4917,7 @@
         <w:ind w:left="2160" w:hanging="360"/>
       </w:pPr>
       <w:rPr>
-        <w:rFonts w:hint="default" w:ascii="Wingdings" w:hAnsi="Wingdings"/>
+        <w:rFonts w:ascii="Wingdings" w:hAnsi="Wingdings" w:hint="default"/>
       </w:rPr>
     </w:lvl>
     <w:lvl w:ilvl="3" w:tplc="04160001" w:tentative="1">
@@ -4373,7 +4929,7 @@
         <w:ind w:left="2880" w:hanging="360"/>
       </w:pPr>
       <w:rPr>
-        <w:rFonts w:hint="default" w:ascii="Symbol" w:hAnsi="Symbol"/>
+        <w:rFonts w:ascii="Symbol" w:hAnsi="Symbol" w:hint="default"/>
       </w:rPr>
     </w:lvl>
     <w:lvl w:ilvl="4" w:tplc="04160003" w:tentative="1">
@@ -4385,7 +4941,7 @@
         <w:ind w:left="3600" w:hanging="360"/>
       </w:pPr>
       <w:rPr>
-        <w:rFonts w:hint="default" w:ascii="Courier New" w:hAnsi="Courier New" w:cs="Courier New"/>
+        <w:rFonts w:ascii="Courier New" w:hAnsi="Courier New" w:cs="Courier New" w:hint="default"/>
       </w:rPr>
     </w:lvl>
     <w:lvl w:ilvl="5" w:tplc="04160005" w:tentative="1">
@@ -4397,7 +4953,7 @@
         <w:ind w:left="4320" w:hanging="360"/>
       </w:pPr>
       <w:rPr>
-        <w:rFonts w:hint="default" w:ascii="Wingdings" w:hAnsi="Wingdings"/>
+        <w:rFonts w:ascii="Wingdings" w:hAnsi="Wingdings" w:hint="default"/>
       </w:rPr>
     </w:lvl>
     <w:lvl w:ilvl="6" w:tplc="04160001" w:tentative="1">
@@ -4409,7 +4965,7 @@
         <w:ind w:left="5040" w:hanging="360"/>
       </w:pPr>
       <w:rPr>
-        <w:rFonts w:hint="default" w:ascii="Symbol" w:hAnsi="Symbol"/>
+        <w:rFonts w:ascii="Symbol" w:hAnsi="Symbol" w:hint="default"/>
       </w:rPr>
     </w:lvl>
     <w:lvl w:ilvl="7" w:tplc="04160003" w:tentative="1">
@@ -4421,7 +4977,7 @@
         <w:ind w:left="5760" w:hanging="360"/>
       </w:pPr>
       <w:rPr>
-        <w:rFonts w:hint="default" w:ascii="Courier New" w:hAnsi="Courier New" w:cs="Courier New"/>
+        <w:rFonts w:ascii="Courier New" w:hAnsi="Courier New" w:cs="Courier New" w:hint="default"/>
       </w:rPr>
     </w:lvl>
     <w:lvl w:ilvl="8" w:tplc="04160005" w:tentative="1">
@@ -4433,7 +4989,7 @@
         <w:ind w:left="6480" w:hanging="360"/>
       </w:pPr>
       <w:rPr>
-        <w:rFonts w:hint="default" w:ascii="Wingdings" w:hAnsi="Wingdings"/>
+        <w:rFonts w:ascii="Wingdings" w:hAnsi="Wingdings" w:hint="default"/>
       </w:rPr>
     </w:lvl>
   </w:abstractNum>
@@ -4510,11 +5066,11 @@
 </file>
 
 <file path=word/styles.xml><?xml version="1.0" encoding="utf-8"?>
-<w:styles xmlns:wp14="http://schemas.microsoft.com/office/word/2010/wordprocessingDrawing" xmlns:mc="http://schemas.openxmlformats.org/markup-compatibility/2006" xmlns:r="http://schemas.openxmlformats.org/officeDocument/2006/relationships" xmlns:w="http://schemas.openxmlformats.org/wordprocessingml/2006/main" xmlns:w14="http://schemas.microsoft.com/office/word/2010/wordml" xmlns:w15="http://schemas.microsoft.com/office/word/2012/wordml" xmlns:w16cex="http://schemas.microsoft.com/office/word/2018/wordml/cex" xmlns:w16cid="http://schemas.microsoft.com/office/word/2016/wordml/cid" xmlns:w16="http://schemas.microsoft.com/office/word/2018/wordml" xmlns:w16sdtdh="http://schemas.microsoft.com/office/word/2020/wordml/sdtdatahash" xmlns:w16se="http://schemas.microsoft.com/office/word/2015/wordml/symex" mc:Ignorable="w14 w15 w16se w16cid w16 w16cex w16sdtdh wp14">
+<w:styles xmlns:mc="http://schemas.openxmlformats.org/markup-compatibility/2006" xmlns:r="http://schemas.openxmlformats.org/officeDocument/2006/relationships" xmlns:w="http://schemas.openxmlformats.org/wordprocessingml/2006/main" xmlns:w14="http://schemas.microsoft.com/office/word/2010/wordml" xmlns:w15="http://schemas.microsoft.com/office/word/2012/wordml" xmlns:w16cex="http://schemas.microsoft.com/office/word/2018/wordml/cex" xmlns:w16cid="http://schemas.microsoft.com/office/word/2016/wordml/cid" xmlns:w16="http://schemas.microsoft.com/office/word/2018/wordml" xmlns:w16sdtdh="http://schemas.microsoft.com/office/word/2020/wordml/sdtdatahash" xmlns:w16se="http://schemas.microsoft.com/office/word/2015/wordml/symex" mc:Ignorable="w14 w15 w16se w16cid w16 w16cex w16sdtdh">
   <w:docDefaults>
     <w:rPrDefault>
       <w:rPr>
-        <w:rFonts w:asciiTheme="minorHAnsi" w:hAnsiTheme="minorHAnsi" w:eastAsiaTheme="minorHAnsi" w:cstheme="minorBidi"/>
+        <w:rFonts w:asciiTheme="minorHAnsi" w:eastAsiaTheme="minorHAnsi" w:hAnsiTheme="minorHAnsi" w:cstheme="minorBidi"/>
         <w:sz w:val="22"/>
         <w:szCs w:val="22"/>
         <w:lang w:val="pt-BR" w:eastAsia="en-US" w:bidi="ar-SA"/>
@@ -4529,14 +5085,14 @@
   <w:latentStyles w:defLockedState="0" w:defUIPriority="99" w:defSemiHidden="0" w:defUnhideWhenUsed="0" w:defQFormat="0" w:count="376">
     <w:lsdException w:name="Normal" w:uiPriority="0" w:qFormat="1"/>
     <w:lsdException w:name="heading 1" w:uiPriority="9" w:qFormat="1"/>
-    <w:lsdException w:name="heading 2" w:uiPriority="9" w:semiHidden="1" w:unhideWhenUsed="1" w:qFormat="1"/>
-    <w:lsdException w:name="heading 3" w:uiPriority="9" w:semiHidden="1" w:unhideWhenUsed="1" w:qFormat="1"/>
-    <w:lsdException w:name="heading 4" w:uiPriority="9" w:semiHidden="1" w:unhideWhenUsed="1" w:qFormat="1"/>
-    <w:lsdException w:name="heading 5" w:uiPriority="9" w:semiHidden="1" w:unhideWhenUsed="1" w:qFormat="1"/>
-    <w:lsdException w:name="heading 6" w:uiPriority="9" w:semiHidden="1" w:unhideWhenUsed="1" w:qFormat="1"/>
-    <w:lsdException w:name="heading 7" w:uiPriority="9" w:semiHidden="1" w:unhideWhenUsed="1" w:qFormat="1"/>
-    <w:lsdException w:name="heading 8" w:uiPriority="9" w:semiHidden="1" w:unhideWhenUsed="1" w:qFormat="1"/>
-    <w:lsdException w:name="heading 9" w:uiPriority="9" w:semiHidden="1" w:unhideWhenUsed="1" w:qFormat="1"/>
+    <w:lsdException w:name="heading 2" w:semiHidden="1" w:uiPriority="9" w:unhideWhenUsed="1" w:qFormat="1"/>
+    <w:lsdException w:name="heading 3" w:semiHidden="1" w:uiPriority="9" w:unhideWhenUsed="1" w:qFormat="1"/>
+    <w:lsdException w:name="heading 4" w:semiHidden="1" w:uiPriority="9" w:unhideWhenUsed="1" w:qFormat="1"/>
+    <w:lsdException w:name="heading 5" w:semiHidden="1" w:uiPriority="9" w:unhideWhenUsed="1" w:qFormat="1"/>
+    <w:lsdException w:name="heading 6" w:semiHidden="1" w:uiPriority="9" w:unhideWhenUsed="1" w:qFormat="1"/>
+    <w:lsdException w:name="heading 7" w:semiHidden="1" w:uiPriority="9" w:unhideWhenUsed="1" w:qFormat="1"/>
+    <w:lsdException w:name="heading 8" w:semiHidden="1" w:uiPriority="9" w:unhideWhenUsed="1" w:qFormat="1"/>
+    <w:lsdException w:name="heading 9" w:semiHidden="1" w:uiPriority="9" w:unhideWhenUsed="1" w:qFormat="1"/>
     <w:lsdException w:name="index 1" w:semiHidden="1" w:unhideWhenUsed="1"/>
     <w:lsdException w:name="index 2" w:semiHidden="1" w:unhideWhenUsed="1"/>
     <w:lsdException w:name="index 3" w:semiHidden="1" w:unhideWhenUsed="1"/>
@@ -4546,22 +5102,22 @@
     <w:lsdException w:name="index 7" w:semiHidden="1" w:unhideWhenUsed="1"/>
     <w:lsdException w:name="index 8" w:semiHidden="1" w:unhideWhenUsed="1"/>
     <w:lsdException w:name="index 9" w:semiHidden="1" w:unhideWhenUsed="1"/>
-    <w:lsdException w:name="toc 1" w:uiPriority="39" w:semiHidden="1" w:unhideWhenUsed="1"/>
-    <w:lsdException w:name="toc 2" w:uiPriority="39" w:semiHidden="1" w:unhideWhenUsed="1"/>
-    <w:lsdException w:name="toc 3" w:uiPriority="39" w:semiHidden="1" w:unhideWhenUsed="1"/>
-    <w:lsdException w:name="toc 4" w:uiPriority="39" w:semiHidden="1" w:unhideWhenUsed="1"/>
-    <w:lsdException w:name="toc 5" w:uiPriority="39" w:semiHidden="1" w:unhideWhenUsed="1"/>
-    <w:lsdException w:name="toc 6" w:uiPriority="39" w:semiHidden="1" w:unhideWhenUsed="1"/>
-    <w:lsdException w:name="toc 7" w:uiPriority="39" w:semiHidden="1" w:unhideWhenUsed="1"/>
-    <w:lsdException w:name="toc 8" w:uiPriority="39" w:semiHidden="1" w:unhideWhenUsed="1"/>
-    <w:lsdException w:name="toc 9" w:uiPriority="39" w:semiHidden="1" w:unhideWhenUsed="1"/>
+    <w:lsdException w:name="toc 1" w:semiHidden="1" w:uiPriority="39" w:unhideWhenUsed="1"/>
+    <w:lsdException w:name="toc 2" w:semiHidden="1" w:uiPriority="39" w:unhideWhenUsed="1"/>
+    <w:lsdException w:name="toc 3" w:semiHidden="1" w:uiPriority="39" w:unhideWhenUsed="1"/>
+    <w:lsdException w:name="toc 4" w:semiHidden="1" w:uiPriority="39" w:unhideWhenUsed="1"/>
+    <w:lsdException w:name="toc 5" w:semiHidden="1" w:uiPriority="39" w:unhideWhenUsed="1"/>
+    <w:lsdException w:name="toc 6" w:semiHidden="1" w:uiPriority="39" w:unhideWhenUsed="1"/>
+    <w:lsdException w:name="toc 7" w:semiHidden="1" w:uiPriority="39" w:unhideWhenUsed="1"/>
+    <w:lsdException w:name="toc 8" w:semiHidden="1" w:uiPriority="39" w:unhideWhenUsed="1"/>
+    <w:lsdException w:name="toc 9" w:semiHidden="1" w:uiPriority="39" w:unhideWhenUsed="1"/>
     <w:lsdException w:name="Normal Indent" w:semiHidden="1" w:unhideWhenUsed="1"/>
     <w:lsdException w:name="footnote text" w:semiHidden="1" w:unhideWhenUsed="1"/>
     <w:lsdException w:name="annotation text" w:semiHidden="1" w:unhideWhenUsed="1"/>
     <w:lsdException w:name="header" w:semiHidden="1" w:unhideWhenUsed="1"/>
     <w:lsdException w:name="footer" w:semiHidden="1" w:unhideWhenUsed="1"/>
     <w:lsdException w:name="index heading" w:semiHidden="1" w:unhideWhenUsed="1"/>
-    <w:lsdException w:name="caption" w:uiPriority="35" w:semiHidden="1" w:unhideWhenUsed="1" w:qFormat="1"/>
+    <w:lsdException w:name="caption" w:semiHidden="1" w:uiPriority="35" w:unhideWhenUsed="1" w:qFormat="1"/>
     <w:lsdException w:name="table of figures" w:semiHidden="1" w:unhideWhenUsed="1"/>
     <w:lsdException w:name="envelope address" w:semiHidden="1" w:unhideWhenUsed="1"/>
     <w:lsdException w:name="envelope return" w:semiHidden="1" w:unhideWhenUsed="1"/>
@@ -4592,7 +5148,7 @@
     <w:lsdException w:name="Title" w:uiPriority="10" w:qFormat="1"/>
     <w:lsdException w:name="Closing" w:semiHidden="1" w:unhideWhenUsed="1"/>
     <w:lsdException w:name="Signature" w:semiHidden="1" w:unhideWhenUsed="1"/>
-    <w:lsdException w:name="Default Paragraph Font" w:uiPriority="1" w:semiHidden="1" w:unhideWhenUsed="1"/>
+    <w:lsdException w:name="Default Paragraph Font" w:semiHidden="1" w:uiPriority="1" w:unhideWhenUsed="1"/>
     <w:lsdException w:name="Body Text" w:semiHidden="1" w:unhideWhenUsed="1"/>
     <w:lsdException w:name="Body Text Indent" w:semiHidden="1" w:unhideWhenUsed="1"/>
     <w:lsdException w:name="List Continue" w:semiHidden="1" w:unhideWhenUsed="1"/>
@@ -4792,8 +5348,8 @@
     <w:lsdException w:name="Subtle Reference" w:uiPriority="31" w:qFormat="1"/>
     <w:lsdException w:name="Intense Reference" w:uiPriority="32" w:qFormat="1"/>
     <w:lsdException w:name="Book Title" w:uiPriority="33" w:qFormat="1"/>
-    <w:lsdException w:name="Bibliography" w:uiPriority="37" w:semiHidden="1" w:unhideWhenUsed="1"/>
-    <w:lsdException w:name="TOC Heading" w:uiPriority="39" w:semiHidden="1" w:unhideWhenUsed="1" w:qFormat="1"/>
+    <w:lsdException w:name="Bibliography" w:semiHidden="1" w:uiPriority="37" w:unhideWhenUsed="1"/>
+    <w:lsdException w:name="TOC Heading" w:semiHidden="1" w:uiPriority="39" w:unhideWhenUsed="1" w:qFormat="1"/>
     <w:lsdException w:name="Plain Table 1" w:uiPriority="41"/>
     <w:lsdException w:name="Plain Table 2" w:uiPriority="42"/>
     <w:lsdException w:name="Plain Table 3" w:uiPriority="43"/>
@@ -4904,7 +5460,7 @@
     <w:lsdException w:name="Unresolved Mention" w:semiHidden="1" w:unhideWhenUsed="1"/>
     <w:lsdException w:name="Smart Link" w:semiHidden="1" w:unhideWhenUsed="1"/>
   </w:latentStyles>
-  <w:style w:type="paragraph" w:styleId="Normal" w:default="1">
+  <w:style w:type="paragraph" w:default="1" w:styleId="Normal">
     <w:name w:val="Normal"/>
     <w:qFormat/>
     <w:rsid w:val="00131939"/>
@@ -4979,19 +5535,19 @@
       <w:outlineLvl w:val="2"/>
     </w:pPr>
     <w:rPr>
-      <w:rFonts w:asciiTheme="majorHAnsi" w:hAnsiTheme="majorHAnsi" w:eastAsiaTheme="majorEastAsia" w:cstheme="majorBidi"/>
+      <w:rFonts w:asciiTheme="majorHAnsi" w:eastAsiaTheme="majorEastAsia" w:hAnsiTheme="majorHAnsi" w:cstheme="majorBidi"/>
       <w:color w:val="1F3763" w:themeColor="accent1" w:themeShade="7F"/>
       <w:sz w:val="24"/>
       <w:szCs w:val="24"/>
     </w:rPr>
   </w:style>
-  <w:style w:type="character" w:styleId="Fontepargpadro" w:default="1">
+  <w:style w:type="character" w:default="1" w:styleId="Fontepargpadro">
     <w:name w:val="Default Paragraph Font"/>
     <w:uiPriority w:val="1"/>
     <w:semiHidden/>
     <w:unhideWhenUsed/>
   </w:style>
-  <w:style w:type="table" w:styleId="Tabelanormal" w:default="1">
+  <w:style w:type="table" w:default="1" w:styleId="Tabelanormal">
     <w:name w:val="Normal Table"/>
     <w:uiPriority w:val="99"/>
     <w:semiHidden/>
@@ -5006,7 +5562,7 @@
       </w:tblCellMar>
     </w:tblPr>
   </w:style>
-  <w:style w:type="numbering" w:styleId="Semlista" w:default="1">
+  <w:style w:type="numbering" w:default="1" w:styleId="Semlista">
     <w:name w:val="No List"/>
     <w:uiPriority w:val="99"/>
     <w:semiHidden/>
@@ -5037,7 +5593,7 @@
       <w:spacing w:after="0"/>
     </w:pPr>
   </w:style>
-  <w:style w:type="character" w:styleId="CabealhoChar" w:customStyle="1">
+  <w:style w:type="character" w:customStyle="1" w:styleId="CabealhoChar">
     <w:name w:val="Cabeçalho Char"/>
     <w:basedOn w:val="Fontepargpadro"/>
     <w:link w:val="Cabealho"/>
@@ -5059,7 +5615,7 @@
       <w:spacing w:after="0"/>
     </w:pPr>
   </w:style>
-  <w:style w:type="character" w:styleId="RodapChar" w:customStyle="1">
+  <w:style w:type="character" w:customStyle="1" w:styleId="RodapChar">
     <w:name w:val="Rodapé Char"/>
     <w:basedOn w:val="Fontepargpadro"/>
     <w:link w:val="Rodap"/>
@@ -5086,12 +5642,12 @@
     </w:pPr>
     <w:tblPr>
       <w:tblBorders>
-        <w:top w:val="single" w:color="000000" w:themeColor="text1" w:sz="4" w:space="0"/>
-        <w:left w:val="single" w:color="000000" w:themeColor="text1" w:sz="4" w:space="0"/>
-        <w:bottom w:val="single" w:color="000000" w:themeColor="text1" w:sz="4" w:space="0"/>
-        <w:right w:val="single" w:color="000000" w:themeColor="text1" w:sz="4" w:space="0"/>
-        <w:insideH w:val="single" w:color="000000" w:themeColor="text1" w:sz="4" w:space="0"/>
-        <w:insideV w:val="single" w:color="000000" w:themeColor="text1" w:sz="4" w:space="0"/>
+        <w:top w:val="single" w:sz="4" w:space="0" w:color="000000" w:themeColor="text1"/>
+        <w:left w:val="single" w:sz="4" w:space="0" w:color="000000" w:themeColor="text1"/>
+        <w:bottom w:val="single" w:sz="4" w:space="0" w:color="000000" w:themeColor="text1"/>
+        <w:right w:val="single" w:sz="4" w:space="0" w:color="000000" w:themeColor="text1"/>
+        <w:insideH w:val="single" w:sz="4" w:space="0" w:color="000000" w:themeColor="text1"/>
+        <w:insideV w:val="single" w:sz="4" w:space="0" w:color="000000" w:themeColor="text1"/>
       </w:tblBorders>
     </w:tblPr>
   </w:style>
@@ -5106,12 +5662,12 @@
       <w:tblStyleRowBandSize w:val="1"/>
       <w:tblStyleColBandSize w:val="1"/>
       <w:tblBorders>
-        <w:top w:val="single" w:color="8EAADB" w:themeColor="accent1" w:themeTint="99" w:sz="4" w:space="0"/>
-        <w:left w:val="single" w:color="8EAADB" w:themeColor="accent1" w:themeTint="99" w:sz="4" w:space="0"/>
-        <w:bottom w:val="single" w:color="8EAADB" w:themeColor="accent1" w:themeTint="99" w:sz="4" w:space="0"/>
-        <w:right w:val="single" w:color="8EAADB" w:themeColor="accent1" w:themeTint="99" w:sz="4" w:space="0"/>
-        <w:insideH w:val="single" w:color="8EAADB" w:themeColor="accent1" w:themeTint="99" w:sz="4" w:space="0"/>
-        <w:insideV w:val="single" w:color="8EAADB" w:themeColor="accent1" w:themeTint="99" w:sz="4" w:space="0"/>
+        <w:top w:val="single" w:sz="4" w:space="0" w:color="8EAADB" w:themeColor="accent1" w:themeTint="99"/>
+        <w:left w:val="single" w:sz="4" w:space="0" w:color="8EAADB" w:themeColor="accent1" w:themeTint="99"/>
+        <w:bottom w:val="single" w:sz="4" w:space="0" w:color="8EAADB" w:themeColor="accent1" w:themeTint="99"/>
+        <w:right w:val="single" w:sz="4" w:space="0" w:color="8EAADB" w:themeColor="accent1" w:themeTint="99"/>
+        <w:insideH w:val="single" w:sz="4" w:space="0" w:color="8EAADB" w:themeColor="accent1" w:themeTint="99"/>
+        <w:insideV w:val="single" w:sz="4" w:space="0" w:color="8EAADB" w:themeColor="accent1" w:themeTint="99"/>
       </w:tblBorders>
     </w:tblPr>
     <w:tblStylePr w:type="firstRow">
@@ -5123,10 +5679,10 @@
       <w:tblPr/>
       <w:tcPr>
         <w:tcBorders>
-          <w:top w:val="single" w:color="4472C4" w:themeColor="accent1" w:sz="4" w:space="0"/>
-          <w:left w:val="single" w:color="4472C4" w:themeColor="accent1" w:sz="4" w:space="0"/>
-          <w:bottom w:val="single" w:color="4472C4" w:themeColor="accent1" w:sz="4" w:space="0"/>
-          <w:right w:val="single" w:color="4472C4" w:themeColor="accent1" w:sz="4" w:space="0"/>
+          <w:top w:val="single" w:sz="4" w:space="0" w:color="4472C4" w:themeColor="accent1"/>
+          <w:left w:val="single" w:sz="4" w:space="0" w:color="4472C4" w:themeColor="accent1"/>
+          <w:bottom w:val="single" w:sz="4" w:space="0" w:color="4472C4" w:themeColor="accent1"/>
+          <w:right w:val="single" w:sz="4" w:space="0" w:color="4472C4" w:themeColor="accent1"/>
           <w:insideH w:val="nil"/>
           <w:insideV w:val="nil"/>
         </w:tcBorders>
@@ -5141,7 +5697,7 @@
       <w:tblPr/>
       <w:tcPr>
         <w:tcBorders>
-          <w:top w:val="double" w:color="4472C4" w:themeColor="accent1" w:sz="4" w:space="0"/>
+          <w:top w:val="double" w:sz="4" w:space="0" w:color="4472C4" w:themeColor="accent1"/>
         </w:tcBorders>
       </w:tcPr>
     </w:tblStylePr>
@@ -5228,14 +5784,14 @@
       </w:tcPr>
     </w:tblStylePr>
   </w:style>
-  <w:style w:type="character" w:styleId="Ttulo1Char" w:customStyle="1">
+  <w:style w:type="character" w:customStyle="1" w:styleId="Ttulo1Char">
     <w:name w:val="Título 1 Char"/>
     <w:basedOn w:val="Fontepargpadro"/>
     <w:link w:val="Ttulo1"/>
     <w:uiPriority w:val="9"/>
     <w:rsid w:val="00131939"/>
     <w:rPr>
-      <w:rFonts w:ascii="Simplon Mono" w:hAnsi="Simplon Mono" w:eastAsiaTheme="majorEastAsia" w:cstheme="majorBidi"/>
+      <w:rFonts w:ascii="Simplon Mono" w:eastAsiaTheme="majorEastAsia" w:hAnsi="Simplon Mono" w:cstheme="majorBidi"/>
       <w:b/>
       <w:bCs/>
       <w:color w:val="2F5496" w:themeColor="accent1" w:themeShade="BF"/>
@@ -5245,14 +5801,14 @@
       <w:lang w:eastAsia="pt-BR"/>
     </w:rPr>
   </w:style>
-  <w:style w:type="character" w:styleId="Ttulo2Char" w:customStyle="1">
+  <w:style w:type="character" w:customStyle="1" w:styleId="Ttulo2Char">
     <w:name w:val="Título 2 Char"/>
     <w:basedOn w:val="Fontepargpadro"/>
     <w:link w:val="Ttulo2"/>
     <w:uiPriority w:val="9"/>
     <w:rsid w:val="00131939"/>
     <w:rPr>
-      <w:rFonts w:ascii="Simplon Mono" w:hAnsi="Simplon Mono" w:eastAsiaTheme="majorEastAsia" w:cstheme="majorBidi"/>
+      <w:rFonts w:ascii="Simplon Mono" w:eastAsiaTheme="majorEastAsia" w:hAnsi="Simplon Mono" w:cstheme="majorBidi"/>
       <w:color w:val="2F5496" w:themeColor="accent1" w:themeShade="BF"/>
       <w:kern w:val="20"/>
       <w:sz w:val="26"/>
@@ -5278,12 +5834,12 @@
       <w:tblStyleRowBandSize w:val="1"/>
       <w:tblStyleColBandSize w:val="1"/>
       <w:tblBorders>
-        <w:top w:val="single" w:color="B4C6E7" w:themeColor="accent1" w:themeTint="66" w:sz="4" w:space="0"/>
-        <w:left w:val="single" w:color="B4C6E7" w:themeColor="accent1" w:themeTint="66" w:sz="4" w:space="0"/>
-        <w:bottom w:val="single" w:color="B4C6E7" w:themeColor="accent1" w:themeTint="66" w:sz="4" w:space="0"/>
-        <w:right w:val="single" w:color="B4C6E7" w:themeColor="accent1" w:themeTint="66" w:sz="4" w:space="0"/>
-        <w:insideH w:val="single" w:color="B4C6E7" w:themeColor="accent1" w:themeTint="66" w:sz="4" w:space="0"/>
-        <w:insideV w:val="single" w:color="B4C6E7" w:themeColor="accent1" w:themeTint="66" w:sz="4" w:space="0"/>
+        <w:top w:val="single" w:sz="4" w:space="0" w:color="B4C6E7" w:themeColor="accent1" w:themeTint="66"/>
+        <w:left w:val="single" w:sz="4" w:space="0" w:color="B4C6E7" w:themeColor="accent1" w:themeTint="66"/>
+        <w:bottom w:val="single" w:sz="4" w:space="0" w:color="B4C6E7" w:themeColor="accent1" w:themeTint="66"/>
+        <w:right w:val="single" w:sz="4" w:space="0" w:color="B4C6E7" w:themeColor="accent1" w:themeTint="66"/>
+        <w:insideH w:val="single" w:sz="4" w:space="0" w:color="B4C6E7" w:themeColor="accent1" w:themeTint="66"/>
+        <w:insideV w:val="single" w:sz="4" w:space="0" w:color="B4C6E7" w:themeColor="accent1" w:themeTint="66"/>
       </w:tblBorders>
     </w:tblPr>
     <w:tblStylePr w:type="firstRow">
@@ -5294,7 +5850,7 @@
       <w:tblPr/>
       <w:tcPr>
         <w:tcBorders>
-          <w:bottom w:val="single" w:color="8EAADB" w:themeColor="accent1" w:themeTint="99" w:sz="12" w:space="0"/>
+          <w:bottom w:val="single" w:sz="12" w:space="0" w:color="8EAADB" w:themeColor="accent1" w:themeTint="99"/>
         </w:tcBorders>
       </w:tcPr>
     </w:tblStylePr>
@@ -5306,7 +5862,7 @@
       <w:tblPr/>
       <w:tcPr>
         <w:tcBorders>
-          <w:top w:val="double" w:color="8EAADB" w:themeColor="accent1" w:themeTint="99" w:sz="2" w:space="0"/>
+          <w:top w:val="double" w:sz="2" w:space="0" w:color="8EAADB" w:themeColor="accent1" w:themeTint="99"/>
         </w:tcBorders>
       </w:tcPr>
     </w:tblStylePr>
@@ -5335,21 +5891,21 @@
       <w:shd w:val="clear" w:color="auto" w:fill="E1DFDD"/>
     </w:rPr>
   </w:style>
-  <w:style w:type="character" w:styleId="SemEspaamentoChar" w:customStyle="1">
+  <w:style w:type="character" w:customStyle="1" w:styleId="SemEspaamentoChar">
     <w:name w:val="Sem Espaçamento Char"/>
     <w:basedOn w:val="Fontepargpadro"/>
     <w:link w:val="SemEspaamento"/>
     <w:uiPriority w:val="1"/>
     <w:rsid w:val="002B68ED"/>
   </w:style>
-  <w:style w:type="character" w:styleId="Ttulo3Char" w:customStyle="1">
+  <w:style w:type="character" w:customStyle="1" w:styleId="Ttulo3Char">
     <w:name w:val="Título 3 Char"/>
     <w:basedOn w:val="Fontepargpadro"/>
     <w:link w:val="Ttulo3"/>
     <w:uiPriority w:val="9"/>
     <w:rsid w:val="00340CBA"/>
     <w:rPr>
-      <w:rFonts w:asciiTheme="majorHAnsi" w:hAnsiTheme="majorHAnsi" w:eastAsiaTheme="majorEastAsia" w:cstheme="majorBidi"/>
+      <w:rFonts w:asciiTheme="majorHAnsi" w:eastAsiaTheme="majorEastAsia" w:hAnsiTheme="majorHAnsi" w:cstheme="majorBidi"/>
       <w:color w:val="1F3763" w:themeColor="accent1" w:themeShade="7F"/>
       <w:kern w:val="20"/>
       <w:sz w:val="24"/>
@@ -5357,27 +5913,27 @@
       <w:lang w:eastAsia="pt-BR"/>
     </w:rPr>
   </w:style>
-  <w:style w:type="character" w:styleId="normaltextrun" w:customStyle="1">
+  <w:style w:type="character" w:customStyle="1" w:styleId="normaltextrun">
     <w:name w:val="normaltextrun"/>
     <w:basedOn w:val="Fontepargpadro"/>
     <w:rsid w:val="006F4400"/>
   </w:style>
-  <w:style w:type="character" w:styleId="scxw210373849" w:customStyle="1">
+  <w:style w:type="character" w:customStyle="1" w:styleId="scxw210373849">
     <w:name w:val="scxw210373849"/>
     <w:basedOn w:val="Fontepargpadro"/>
     <w:rsid w:val="006F4400"/>
   </w:style>
-  <w:style w:type="character" w:styleId="scxw179651225" w:customStyle="1">
+  <w:style w:type="character" w:customStyle="1" w:styleId="scxw179651225">
     <w:name w:val="scxw179651225"/>
     <w:basedOn w:val="Fontepargpadro"/>
     <w:rsid w:val="006F4400"/>
   </w:style>
-  <w:style w:type="character" w:styleId="eop" w:customStyle="1">
+  <w:style w:type="character" w:customStyle="1" w:styleId="eop">
     <w:name w:val="eop"/>
     <w:basedOn w:val="Fontepargpadro"/>
     <w:rsid w:val="006F4400"/>
   </w:style>
-  <w:style w:type="character" w:styleId="scxw76640588" w:customStyle="1">
+  <w:style w:type="character" w:customStyle="1" w:styleId="scxw76640588">
     <w:name w:val="scxw76640588"/>
     <w:basedOn w:val="Fontepargpadro"/>
     <w:rsid w:val="006F4400"/>
@@ -5681,26 +6237,10 @@
 </file>
 
 <file path=customXml/item1.xml><?xml version="1.0" encoding="utf-8"?>
-<?mso-contentType ?>
-<FormTemplates xmlns="http://schemas.microsoft.com/sharepoint/v3/contenttype/forms">
-  <Display>DocumentLibraryForm</Display>
-  <Edit>DocumentLibraryForm</Edit>
-  <New>DocumentLibraryForm</New>
-</FormTemplates>
+<b:Sources xmlns:b="http://schemas.openxmlformats.org/officeDocument/2006/bibliography" xmlns="http://schemas.openxmlformats.org/officeDocument/2006/bibliography" SelectedStyle="\APASixthEditionOfficeOnline.xsl" StyleName="APA" Version="6"/>
 </file>
 
 <file path=customXml/item2.xml><?xml version="1.0" encoding="utf-8"?>
-<p:properties xmlns:p="http://schemas.microsoft.com/office/2006/metadata/properties" xmlns:xsi="http://www.w3.org/2001/XMLSchema-instance" xmlns:pc="http://schemas.microsoft.com/office/infopath/2007/PartnerControls">
-  <documentManagement>
-    <lcf76f155ced4ddcb4097134ff3c332f xmlns="0a53ad5e-08cc-4fba-9df9-747b79db3e02">
-      <Terms xmlns="http://schemas.microsoft.com/office/infopath/2007/PartnerControls"/>
-    </lcf76f155ced4ddcb4097134ff3c332f>
-    <TaxCatchAll xmlns="99f50afe-28e2-457c-9852-048361d66aad" xsi:nil="true"/>
-  </documentManagement>
-</p:properties>
-</file>
-
-<file path=customXml/item3.xml><?xml version="1.0" encoding="utf-8"?>
 <ct:contentTypeSchema xmlns:ct="http://schemas.microsoft.com/office/2006/metadata/contentType" xmlns:ma="http://schemas.microsoft.com/office/2006/metadata/properties/metaAttributes" ct:_="" ma:_="" ma:contentTypeName="Documento" ma:contentTypeID="0x0101007F8ECE7139958D46ABEDA89D12B90CBF" ma:contentTypeVersion="11" ma:contentTypeDescription="Crie um novo documento." ma:contentTypeScope="" ma:versionID="21e015a6802de694804c575cb15722cd">
   <xsd:schema xmlns:xsd="http://www.w3.org/2001/XMLSchema" xmlns:xs="http://www.w3.org/2001/XMLSchema" xmlns:p="http://schemas.microsoft.com/office/2006/metadata/properties" xmlns:ns2="0a53ad5e-08cc-4fba-9df9-747b79db3e02" xmlns:ns3="99f50afe-28e2-457c-9852-048361d66aad" targetNamespace="http://schemas.microsoft.com/office/2006/metadata/properties" ma:root="true" ma:fieldsID="2434ad73d381691fa3d497c2fd2bdd4c" ns2:_="" ns3:_="">
     <xsd:import namespace="0a53ad5e-08cc-4fba-9df9-747b79db3e02"/>
@@ -5889,30 +6429,35 @@
 </ct:contentTypeSchema>
 </file>
 
+<file path=customXml/item3.xml><?xml version="1.0" encoding="utf-8"?>
+<p:properties xmlns:p="http://schemas.microsoft.com/office/2006/metadata/properties" xmlns:xsi="http://www.w3.org/2001/XMLSchema-instance" xmlns:pc="http://schemas.microsoft.com/office/infopath/2007/PartnerControls">
+  <documentManagement>
+    <lcf76f155ced4ddcb4097134ff3c332f xmlns="0a53ad5e-08cc-4fba-9df9-747b79db3e02">
+      <Terms xmlns="http://schemas.microsoft.com/office/infopath/2007/PartnerControls"/>
+    </lcf76f155ced4ddcb4097134ff3c332f>
+    <TaxCatchAll xmlns="99f50afe-28e2-457c-9852-048361d66aad" xsi:nil="true"/>
+  </documentManagement>
+</p:properties>
+</file>
+
 <file path=customXml/item4.xml><?xml version="1.0" encoding="utf-8"?>
-<b:Sources xmlns:b="http://schemas.openxmlformats.org/officeDocument/2006/bibliography" xmlns="http://schemas.openxmlformats.org/officeDocument/2006/bibliography" SelectedStyle="\APASixthEditionOfficeOnline.xsl" StyleName="APA" Version="6"/>
+<?mso-contentType ?>
+<FormTemplates xmlns="http://schemas.microsoft.com/sharepoint/v3/contenttype/forms">
+  <Display>DocumentLibraryForm</Display>
+  <Edit>DocumentLibraryForm</Edit>
+  <New>DocumentLibraryForm</New>
+</FormTemplates>
 </file>
 
 <file path=customXml/itemProps1.xml><?xml version="1.0" encoding="utf-8"?>
-<ds:datastoreItem xmlns:ds="http://schemas.openxmlformats.org/officeDocument/2006/customXml" ds:itemID="{B52C9AD5-4F18-4494-A12B-C11EA8399E21}">
+<ds:datastoreItem xmlns:ds="http://schemas.openxmlformats.org/officeDocument/2006/customXml" ds:itemID="{43C36E59-8586-4352-8310-158AD4E65655}">
   <ds:schemaRefs>
-    <ds:schemaRef ds:uri="http://schemas.microsoft.com/sharepoint/v3/contenttype/forms"/>
+    <ds:schemaRef ds:uri="http://schemas.openxmlformats.org/officeDocument/2006/bibliography"/>
   </ds:schemaRefs>
 </ds:datastoreItem>
 </file>
 
 <file path=customXml/itemProps2.xml><?xml version="1.0" encoding="utf-8"?>
-<ds:datastoreItem xmlns:ds="http://schemas.openxmlformats.org/officeDocument/2006/customXml" ds:itemID="{79054B02-B215-46AC-9176-544339E93661}">
-  <ds:schemaRefs>
-    <ds:schemaRef ds:uri="http://schemas.microsoft.com/office/2006/metadata/properties"/>
-    <ds:schemaRef ds:uri="http://schemas.microsoft.com/office/infopath/2007/PartnerControls"/>
-    <ds:schemaRef ds:uri="0a53ad5e-08cc-4fba-9df9-747b79db3e02"/>
-    <ds:schemaRef ds:uri="99f50afe-28e2-457c-9852-048361d66aad"/>
-  </ds:schemaRefs>
-</ds:datastoreItem>
-</file>
-
-<file path=customXml/itemProps3.xml><?xml version="1.0" encoding="utf-8"?>
 <ds:datastoreItem xmlns:ds="http://schemas.openxmlformats.org/officeDocument/2006/customXml" ds:itemID="{A4DC0A27-FA5F-44DB-905C-A1401F5BD778}">
   <ds:schemaRefs>
     <ds:schemaRef ds:uri="http://schemas.microsoft.com/office/2006/metadata/contentType"/>
@@ -5931,10 +6476,21 @@
 </ds:datastoreItem>
 </file>
 
+<file path=customXml/itemProps3.xml><?xml version="1.0" encoding="utf-8"?>
+<ds:datastoreItem xmlns:ds="http://schemas.openxmlformats.org/officeDocument/2006/customXml" ds:itemID="{79054B02-B215-46AC-9176-544339E93661}">
+  <ds:schemaRefs>
+    <ds:schemaRef ds:uri="http://schemas.microsoft.com/office/2006/metadata/properties"/>
+    <ds:schemaRef ds:uri="http://schemas.microsoft.com/office/infopath/2007/PartnerControls"/>
+    <ds:schemaRef ds:uri="0a53ad5e-08cc-4fba-9df9-747b79db3e02"/>
+    <ds:schemaRef ds:uri="99f50afe-28e2-457c-9852-048361d66aad"/>
+  </ds:schemaRefs>
+</ds:datastoreItem>
+</file>
+
 <file path=customXml/itemProps4.xml><?xml version="1.0" encoding="utf-8"?>
-<ds:datastoreItem xmlns:ds="http://schemas.openxmlformats.org/officeDocument/2006/customXml" ds:itemID="{43C36E59-8586-4352-8310-158AD4E65655}">
+<ds:datastoreItem xmlns:ds="http://schemas.openxmlformats.org/officeDocument/2006/customXml" ds:itemID="{B52C9AD5-4F18-4494-A12B-C11EA8399E21}">
   <ds:schemaRefs>
-    <ds:schemaRef ds:uri="http://schemas.openxmlformats.org/officeDocument/2006/bibliography"/>
+    <ds:schemaRef ds:uri="http://schemas.microsoft.com/sharepoint/v3/contenttype/forms"/>
   </ds:schemaRefs>
 </ds:datastoreItem>
 </file>
</xml_diff>

<commit_message>
Editei a formatação da documentação que estava um pouco bagunçada
</commit_message>
<xml_diff>
--- a/Documentação/Documentação_01 sp2 .docx
+++ b/Documentação/Documentação_01 sp2 .docx
@@ -45,7 +45,6 @@
       <w:r>
         <w:br/>
       </w:r>
-      <w:proofErr w:type="spellStart"/>
       <w:r>
         <w:rPr>
           <w:rFonts w:ascii="Times New Roman" w:hAnsi="Times New Roman" w:cs="Times New Roman"/>
@@ -71,9 +70,8 @@
           <w:szCs w:val="92"/>
           <w:u w:val="single"/>
         </w:rPr>
-        <w:t>Tech</w:t>
-      </w:r>
-      <w:proofErr w:type="spellEnd"/>
+        <w:t>nar</w:t>
+      </w:r>
     </w:p>
     <w:p>
       <w:pPr>
@@ -138,7 +136,13 @@
         <w:br/>
       </w:r>
       <w:r>
-        <w:t>Silvio Cesar Pintor Tavares</w:t>
+        <w:t>Silvio</w:t>
+      </w:r>
+      <w:r>
+        <w:t xml:space="preserve"> </w:t>
+      </w:r>
+      <w:r>
+        <w:t>Tavares</w:t>
       </w:r>
       <w:r>
         <w:br/>
@@ -387,15 +391,23 @@
     <w:p>
       <w:pPr>
         <w:rPr>
-          <w:rFonts w:ascii="Roboto" w:eastAsia="Roboto" w:hAnsi="Roboto" w:cs="Roboto"/>
-          <w:sz w:val="25"/>
-          <w:szCs w:val="25"/>
-        </w:rPr>
-      </w:pPr>
-      <w:r>
+          <w:rFonts w:eastAsia="Roboto" w:cs="Roboto"/>
+          <w:sz w:val="24"/>
+          <w:szCs w:val="24"/>
+        </w:rPr>
+      </w:pPr>
+      <w:r>
+        <w:rPr>
+          <w:sz w:val="24"/>
+          <w:szCs w:val="24"/>
+        </w:rPr>
         <w:t xml:space="preserve"> A</w:t>
       </w:r>
       <w:r>
+        <w:rPr>
+          <w:sz w:val="24"/>
+          <w:szCs w:val="24"/>
+        </w:rPr>
         <w:t xml:space="preserve"> </w:t>
       </w:r>
       <w:r>
@@ -454,127 +466,127 @@
       </w:r>
       <w:r>
         <w:rPr>
-          <w:rFonts w:ascii="Roboto" w:eastAsia="Roboto" w:hAnsi="Roboto" w:cs="Roboto"/>
+          <w:rFonts w:eastAsia="Roboto" w:cs="Roboto"/>
           <w:color w:val="444444"/>
-          <w:sz w:val="25"/>
-          <w:szCs w:val="25"/>
+          <w:sz w:val="24"/>
+          <w:szCs w:val="24"/>
         </w:rPr>
         <w:t>orma para avaliação ocupacional do nível de iluminamento.</w:t>
       </w:r>
       <w:r>
         <w:rPr>
-          <w:rFonts w:ascii="Roboto" w:eastAsia="Roboto" w:hAnsi="Roboto" w:cs="Roboto"/>
+          <w:rFonts w:eastAsia="Roboto" w:cs="Roboto"/>
           <w:color w:val="444444"/>
-          <w:sz w:val="25"/>
-          <w:szCs w:val="25"/>
+          <w:sz w:val="24"/>
+          <w:szCs w:val="24"/>
         </w:rPr>
         <w:t xml:space="preserve"> Com a baixa iluminância o profissional tende a apresentar proble</w:t>
       </w:r>
       <w:r>
         <w:rPr>
-          <w:rFonts w:ascii="Roboto" w:eastAsia="Roboto" w:hAnsi="Roboto" w:cs="Roboto"/>
+          <w:rFonts w:eastAsia="Roboto" w:cs="Roboto"/>
           <w:color w:val="444444"/>
-          <w:sz w:val="25"/>
-          <w:szCs w:val="25"/>
+          <w:sz w:val="24"/>
+          <w:szCs w:val="24"/>
         </w:rPr>
         <w:t xml:space="preserve">mas na sua saúde mental e </w:t>
       </w:r>
       <w:r>
         <w:rPr>
-          <w:rFonts w:ascii="Roboto" w:eastAsia="Roboto" w:hAnsi="Roboto" w:cs="Roboto"/>
+          <w:rFonts w:eastAsia="Roboto" w:cs="Roboto"/>
           <w:color w:val="444444"/>
-          <w:sz w:val="25"/>
-          <w:szCs w:val="25"/>
+          <w:sz w:val="24"/>
+          <w:szCs w:val="24"/>
         </w:rPr>
         <w:t xml:space="preserve">física, </w:t>
       </w:r>
       <w:r>
         <w:rPr>
-          <w:rFonts w:ascii="Roboto" w:eastAsia="Roboto" w:hAnsi="Roboto" w:cs="Roboto"/>
+          <w:rFonts w:eastAsia="Roboto" w:cs="Roboto"/>
           <w:color w:val="444444"/>
-          <w:sz w:val="25"/>
-          <w:szCs w:val="25"/>
+          <w:sz w:val="24"/>
+          <w:szCs w:val="24"/>
         </w:rPr>
         <w:t>também</w:t>
       </w:r>
       <w:r>
         <w:rPr>
-          <w:rFonts w:ascii="Roboto" w:eastAsia="Roboto" w:hAnsi="Roboto" w:cs="Roboto"/>
+          <w:rFonts w:eastAsia="Roboto" w:cs="Roboto"/>
           <w:color w:val="444444"/>
-          <w:sz w:val="25"/>
-          <w:szCs w:val="25"/>
+          <w:sz w:val="24"/>
+          <w:szCs w:val="24"/>
         </w:rPr>
         <w:t xml:space="preserve"> podendo </w:t>
       </w:r>
       <w:r>
         <w:rPr>
-          <w:rFonts w:ascii="Roboto" w:eastAsia="Roboto" w:hAnsi="Roboto" w:cs="Roboto"/>
+          <w:rFonts w:eastAsia="Roboto" w:cs="Roboto"/>
           <w:color w:val="444444"/>
-          <w:sz w:val="25"/>
-          <w:szCs w:val="25"/>
+          <w:sz w:val="24"/>
+          <w:szCs w:val="24"/>
         </w:rPr>
         <w:t>acarretar</w:t>
       </w:r>
       <w:r>
         <w:rPr>
-          <w:rFonts w:ascii="Roboto" w:eastAsia="Roboto" w:hAnsi="Roboto" w:cs="Roboto"/>
+          <w:rFonts w:eastAsia="Roboto" w:cs="Roboto"/>
           <w:color w:val="444444"/>
-          <w:sz w:val="25"/>
-          <w:szCs w:val="25"/>
+          <w:sz w:val="24"/>
+          <w:szCs w:val="24"/>
         </w:rPr>
         <w:t xml:space="preserve"> acidentes graves </w:t>
       </w:r>
       <w:r>
         <w:rPr>
-          <w:rFonts w:ascii="Roboto" w:eastAsia="Roboto" w:hAnsi="Roboto" w:cs="Roboto"/>
+          <w:rFonts w:eastAsia="Roboto" w:cs="Roboto"/>
           <w:color w:val="444444"/>
-          <w:sz w:val="25"/>
-          <w:szCs w:val="25"/>
+          <w:sz w:val="24"/>
+          <w:szCs w:val="24"/>
         </w:rPr>
         <w:t>pela pouca visibilidade</w:t>
       </w:r>
       <w:r>
         <w:rPr>
-          <w:rFonts w:ascii="Roboto" w:eastAsia="Roboto" w:hAnsi="Roboto" w:cs="Roboto"/>
+          <w:rFonts w:eastAsia="Roboto" w:cs="Roboto"/>
           <w:color w:val="444444"/>
-          <w:sz w:val="25"/>
-          <w:szCs w:val="25"/>
+          <w:sz w:val="24"/>
+          <w:szCs w:val="24"/>
         </w:rPr>
         <w:t xml:space="preserve">, aumentando </w:t>
       </w:r>
       <w:r>
         <w:rPr>
-          <w:rFonts w:ascii="Roboto" w:eastAsia="Roboto" w:hAnsi="Roboto" w:cs="Roboto"/>
+          <w:rFonts w:eastAsia="Roboto" w:cs="Roboto"/>
           <w:color w:val="444444"/>
-          <w:sz w:val="25"/>
-          <w:szCs w:val="25"/>
+          <w:sz w:val="24"/>
+          <w:szCs w:val="24"/>
         </w:rPr>
         <w:t xml:space="preserve">significativamente os </w:t>
       </w:r>
       <w:r>
         <w:rPr>
-          <w:rFonts w:ascii="Roboto" w:eastAsia="Roboto" w:hAnsi="Roboto" w:cs="Roboto"/>
+          <w:rFonts w:eastAsia="Roboto" w:cs="Roboto"/>
           <w:color w:val="444444"/>
-          <w:sz w:val="25"/>
-          <w:szCs w:val="25"/>
+          <w:sz w:val="24"/>
+          <w:szCs w:val="24"/>
         </w:rPr>
         <w:t>números</w:t>
       </w:r>
       <w:r>
         <w:rPr>
-          <w:rFonts w:ascii="Roboto" w:eastAsia="Roboto" w:hAnsi="Roboto" w:cs="Roboto"/>
+          <w:rFonts w:eastAsia="Roboto" w:cs="Roboto"/>
           <w:color w:val="444444"/>
-          <w:sz w:val="25"/>
-          <w:szCs w:val="25"/>
+          <w:sz w:val="24"/>
+          <w:szCs w:val="24"/>
         </w:rPr>
         <w:t xml:space="preserve"> de absenteísmo</w:t>
       </w:r>
       <w:r>
         <w:rPr>
-          <w:rFonts w:ascii="Roboto" w:eastAsia="Roboto" w:hAnsi="Roboto" w:cs="Roboto"/>
+          <w:rFonts w:eastAsia="Roboto" w:cs="Roboto"/>
           <w:color w:val="444444"/>
-          <w:sz w:val="25"/>
-          <w:szCs w:val="25"/>
+          <w:sz w:val="24"/>
+          <w:szCs w:val="24"/>
         </w:rPr>
         <w:t>.</w:t>
       </w:r>
@@ -1135,21 +1147,7 @@
         <w:rPr>
           <w:rFonts w:eastAsia="SimHei" w:cs="Arial"/>
         </w:rPr>
-        <w:t xml:space="preserve">Escopo do produto é a totalidade de características acerca do produto, logo, o que ele será e terá quando finalizado. Escopo do projeto, por sua vez, é o trabalho necessário para entregar o </w:t>
-      </w:r>
-      <w:proofErr w:type="gramStart"/>
-      <w:r>
-        <w:rPr>
-          <w:rFonts w:eastAsia="SimHei" w:cs="Arial"/>
-        </w:rPr>
-        <w:t>produto final</w:t>
-      </w:r>
-      <w:proofErr w:type="gramEnd"/>
-      <w:r>
-        <w:rPr>
-          <w:rFonts w:eastAsia="SimHei" w:cs="Arial"/>
-        </w:rPr>
-        <w:t>, ou seja, como o trabalho deve ser desenvolvido (JUSTO, 2018)</w:t>
+        <w:t>Escopo do produto é a totalidade de características acerca do produto, logo, o que ele será e terá quando finalizado. Escopo do projeto, por sua vez, é o trabalho necessário para entregar o produto final, ou seja, como o trabalho deve ser desenvolvido (JUSTO, 2018)</w:t>
       </w:r>
     </w:p>
     <w:p>
@@ -1174,7 +1172,6 @@
     </w:p>
     <w:p>
       <w:pPr>
-        <w:ind w:firstLine="720"/>
         <w:rPr>
           <w:rFonts w:eastAsia="Arial" w:cs="Arial"/>
           <w:sz w:val="24"/>
@@ -1187,7 +1184,7 @@
           <w:sz w:val="24"/>
           <w:szCs w:val="24"/>
         </w:rPr>
-        <w:t xml:space="preserve">Nosso produto é um sensor de </w:t>
+        <w:t xml:space="preserve"> </w:t>
       </w:r>
       <w:r>
         <w:rPr>
@@ -1195,23 +1192,25 @@
           <w:sz w:val="24"/>
           <w:szCs w:val="24"/>
         </w:rPr>
-        <w:t xml:space="preserve">luminosidade </w:t>
-      </w:r>
+        <w:t xml:space="preserve">Nosso produto é um sensor de luminosidade que será introduzido nas salas onde os funcionários passam a maior parte do seu horário de trabalho e </w:t>
+      </w:r>
+      <w:proofErr w:type="gramStart"/>
       <w:r>
         <w:rPr>
           <w:rFonts w:eastAsia="Arial" w:cs="Arial"/>
           <w:sz w:val="24"/>
           <w:szCs w:val="24"/>
         </w:rPr>
-        <w:t xml:space="preserve">que será introduzido nas </w:t>
-      </w:r>
+        <w:t>ira</w:t>
+      </w:r>
+      <w:proofErr w:type="gramEnd"/>
       <w:r>
         <w:rPr>
           <w:rFonts w:eastAsia="Arial" w:cs="Arial"/>
           <w:sz w:val="24"/>
           <w:szCs w:val="24"/>
         </w:rPr>
-        <w:t>salas onde os funcionários passam a maior parte do seu horário de trabalho</w:t>
+        <w:t xml:space="preserve"> verificar a quantidade de l</w:t>
       </w:r>
       <w:r>
         <w:rPr>
@@ -1219,70 +1218,33 @@
           <w:sz w:val="24"/>
           <w:szCs w:val="24"/>
         </w:rPr>
-        <w:t xml:space="preserve"> e </w:t>
-      </w:r>
-      <w:proofErr w:type="gramStart"/>
+        <w:t>umens</w:t>
+      </w:r>
       <w:r>
         <w:rPr>
           <w:rFonts w:eastAsia="Arial" w:cs="Arial"/>
           <w:sz w:val="24"/>
           <w:szCs w:val="24"/>
         </w:rPr>
-        <w:t>ira</w:t>
-      </w:r>
-      <w:proofErr w:type="gramEnd"/>
-      <w:r>
-        <w:rPr>
-          <w:rFonts w:eastAsia="Arial" w:cs="Arial"/>
-          <w:sz w:val="24"/>
-          <w:szCs w:val="24"/>
-        </w:rPr>
-        <w:t xml:space="preserve"> verificar a </w:t>
-      </w:r>
-      <w:r>
-        <w:rPr>
-          <w:rFonts w:eastAsia="Arial" w:cs="Arial"/>
-          <w:sz w:val="24"/>
-          <w:szCs w:val="24"/>
-        </w:rPr>
-        <w:t xml:space="preserve">quantidade de </w:t>
-      </w:r>
-      <w:proofErr w:type="spellStart"/>
-      <w:r>
-        <w:rPr>
-          <w:rFonts w:eastAsia="Arial" w:cs="Arial"/>
-          <w:sz w:val="24"/>
-          <w:szCs w:val="24"/>
-        </w:rPr>
-        <w:t>limines</w:t>
-      </w:r>
-      <w:proofErr w:type="spellEnd"/>
-      <w:r>
-        <w:rPr>
-          <w:rFonts w:eastAsia="Arial" w:cs="Arial"/>
-          <w:sz w:val="24"/>
-          <w:szCs w:val="24"/>
-        </w:rPr>
-        <w:t xml:space="preserve"> do ambiente</w:t>
-      </w:r>
-      <w:r>
-        <w:rPr>
-          <w:rFonts w:eastAsia="Arial" w:cs="Arial"/>
-          <w:sz w:val="24"/>
-          <w:szCs w:val="24"/>
-        </w:rPr>
-        <w:t>.</w:t>
+        <w:t xml:space="preserve"> do ambiente.</w:t>
       </w:r>
     </w:p>
     <w:p>
       <w:pPr>
-        <w:ind w:firstLine="720"/>
         <w:rPr>
           <w:rFonts w:eastAsia="Arial" w:cs="Arial"/>
           <w:sz w:val="24"/>
           <w:szCs w:val="24"/>
         </w:rPr>
       </w:pPr>
+      <w:r>
+        <w:rPr>
+          <w:rFonts w:eastAsia="Arial" w:cs="Arial"/>
+          <w:sz w:val="24"/>
+          <w:szCs w:val="24"/>
+        </w:rPr>
+        <w:t xml:space="preserve"> </w:t>
+      </w:r>
       <w:r>
         <w:rPr>
           <w:rFonts w:eastAsia="Arial" w:cs="Arial"/>
@@ -1501,9 +1463,7 @@
             </w:pPr>
             <w:r>
               <w:rPr>
-                <w:rFonts w:ascii="Arial" w:eastAsia="Arial" w:hAnsi="Arial" w:cs="Arial"/>
-                <w:noProof/>
-                <w:color w:val="auto"/>
+                <w:rFonts w:ascii="Arial" w:hAnsi="Arial" w:cs="Arial"/>
                 <w:sz w:val="24"/>
                 <w:szCs w:val="24"/>
               </w:rPr>
@@ -1513,10 +1473,20 @@
               <w:rPr>
                 <w:rFonts w:ascii="Arial" w:eastAsia="Arial" w:hAnsi="Arial" w:cs="Arial"/>
                 <w:noProof/>
-                <w:sz w:val="24"/>
-                <w:szCs w:val="24"/>
-              </w:rPr>
-              <w:t xml:space="preserve"> de login</w:t>
+                <w:color w:val="auto"/>
+                <w:sz w:val="24"/>
+                <w:szCs w:val="24"/>
+              </w:rPr>
+              <w:t xml:space="preserve"> </w:t>
+            </w:r>
+            <w:r>
+              <w:rPr>
+                <w:rFonts w:ascii="Arial" w:eastAsia="Arial" w:hAnsi="Arial" w:cs="Arial"/>
+                <w:noProof/>
+                <w:sz w:val="24"/>
+                <w:szCs w:val="24"/>
+              </w:rPr>
+              <w:t>de login</w:t>
             </w:r>
           </w:p>
         </w:tc>
@@ -2432,7 +2402,16 @@
         </w:numPr>
       </w:pPr>
       <w:r>
-        <w:t>A equipe do projeto poderá trabalhar somente de segunda a sexta das 10:00h às 16:00h;</w:t>
+        <w:t xml:space="preserve">A equipe do projeto poderá trabalhar somente de segunda a </w:t>
+      </w:r>
+      <w:r>
+        <w:rPr>
+          <w:u w:val="single"/>
+        </w:rPr>
+        <w:t>sexta</w:t>
+      </w:r>
+      <w:r>
+        <w:t xml:space="preserve"> das 10:00h às 16:00h;</w:t>
       </w:r>
     </w:p>
     <w:sectPr>

</xml_diff>